<commit_message>
awesome .docx delete my tables
</commit_message>
<xml_diff>
--- a/Report.docx
+++ b/Report.docx
@@ -6850,7 +6850,7 @@
           <w:szCs w:val="28"/>
         </w:rPr>
         <w:drawing>
-          <wp:anchor behindDoc="0" distT="0" distB="0" distL="0" distR="0" simplePos="0" locked="0" layoutInCell="1" allowOverlap="1" relativeHeight="8">
+          <wp:anchor behindDoc="0" distT="0" distB="0" distL="0" distR="0" simplePos="0" locked="0" layoutInCell="1" allowOverlap="1" relativeHeight="4">
             <wp:simplePos x="0" y="0"/>
             <wp:positionH relativeFrom="column">
               <wp:posOffset>27940</wp:posOffset>
@@ -6924,20 +6924,11 @@
         </w:rPr>
       </w:pPr>
       <w:r>
-        <w:rPr/>
-      </w:r>
-    </w:p>
-    <w:p>
-      <w:pPr>
-        <w:pStyle w:val="Normal"/>
         <w:rPr>
           <w:color w:val="1B1B1B"/>
           <w:sz w:val="28"/>
           <w:szCs w:val="28"/>
         </w:rPr>
-      </w:pPr>
-      <w:r>
-        <w:rPr/>
       </w:r>
     </w:p>
     <w:p>
@@ -6950,20 +6941,11 @@
         </w:rPr>
       </w:pPr>
       <w:r>
-        <w:rPr/>
-      </w:r>
-    </w:p>
-    <w:p>
-      <w:pPr>
-        <w:pStyle w:val="Normal"/>
         <w:rPr>
           <w:color w:val="1B1B1B"/>
           <w:sz w:val="28"/>
           <w:szCs w:val="28"/>
         </w:rPr>
-      </w:pPr>
-      <w:r>
-        <w:rPr/>
       </w:r>
     </w:p>
     <w:p>
@@ -6976,20 +6958,11 @@
         </w:rPr>
       </w:pPr>
       <w:r>
-        <w:rPr/>
-      </w:r>
-    </w:p>
-    <w:p>
-      <w:pPr>
-        <w:pStyle w:val="Normal"/>
         <w:rPr>
           <w:color w:val="1B1B1B"/>
           <w:sz w:val="28"/>
           <w:szCs w:val="28"/>
         </w:rPr>
-      </w:pPr>
-      <w:r>
-        <w:rPr/>
       </w:r>
     </w:p>
     <w:p>
@@ -7002,7 +6975,62 @@
         </w:rPr>
       </w:pPr>
       <w:r>
-        <w:rPr/>
+        <w:rPr>
+          <w:color w:val="1B1B1B"/>
+          <w:sz w:val="28"/>
+          <w:szCs w:val="28"/>
+        </w:rPr>
+      </w:r>
+    </w:p>
+    <w:p>
+      <w:pPr>
+        <w:pStyle w:val="Normal"/>
+        <w:rPr>
+          <w:color w:val="1B1B1B"/>
+          <w:sz w:val="28"/>
+          <w:szCs w:val="28"/>
+        </w:rPr>
+      </w:pPr>
+      <w:r>
+        <w:rPr>
+          <w:color w:val="1B1B1B"/>
+          <w:sz w:val="28"/>
+          <w:szCs w:val="28"/>
+        </w:rPr>
+      </w:r>
+    </w:p>
+    <w:p>
+      <w:pPr>
+        <w:pStyle w:val="Normal"/>
+        <w:rPr>
+          <w:color w:val="1B1B1B"/>
+          <w:sz w:val="28"/>
+          <w:szCs w:val="28"/>
+        </w:rPr>
+      </w:pPr>
+      <w:r>
+        <w:rPr>
+          <w:color w:val="1B1B1B"/>
+          <w:sz w:val="28"/>
+          <w:szCs w:val="28"/>
+        </w:rPr>
+      </w:r>
+    </w:p>
+    <w:p>
+      <w:pPr>
+        <w:pStyle w:val="Normal"/>
+        <w:rPr>
+          <w:color w:val="1B1B1B"/>
+          <w:sz w:val="28"/>
+          <w:szCs w:val="28"/>
+        </w:rPr>
+      </w:pPr>
+      <w:r>
+        <w:rPr>
+          <w:color w:val="1B1B1B"/>
+          <w:sz w:val="28"/>
+          <w:szCs w:val="28"/>
+        </w:rPr>
       </w:r>
     </w:p>
     <w:p>
@@ -7031,7 +7059,7 @@
           <wp:inline distT="0" distB="0" distL="0" distR="0">
             <wp:extent cx="5760085" cy="3239770"/>
             <wp:effectExtent l="0" t="0" r="0" b="0"/>
-            <wp:docPr id="3" name="Object4"/>
+            <wp:docPr id="3" name=""/>
             <wp:cNvGraphicFramePr/>
             <a:graphic xmlns:a="http://schemas.openxmlformats.org/drawingml/2006/main">
               <a:graphicData uri="http://schemas.openxmlformats.org/drawingml/2006/chart">
@@ -7190,35 +7218,7 @@
           <w:sz w:val="28"/>
           <w:szCs w:val="28"/>
         </w:rPr>
-        <w:t xml:space="preserve">Исходный код программы-вычислителя представлен в листинге </w:t>
-      </w:r>
-      <w:r>
-        <w:rPr>
-          <w:b w:val="false"/>
-          <w:i w:val="false"/>
-          <w:iCs w:val="false"/>
-          <w:caps w:val="false"/>
-          <w:smallCaps w:val="false"/>
-          <w:color w:val="1B1B1B"/>
-          <w:spacing w:val="0"/>
-          <w:sz w:val="28"/>
-          <w:szCs w:val="28"/>
-        </w:rPr>
-        <w:t>3</w:t>
-      </w:r>
-      <w:r>
-        <w:rPr>
-          <w:b w:val="false"/>
-          <w:i w:val="false"/>
-          <w:iCs w:val="false"/>
-          <w:caps w:val="false"/>
-          <w:smallCaps w:val="false"/>
-          <w:color w:val="1B1B1B"/>
-          <w:spacing w:val="0"/>
-          <w:sz w:val="28"/>
-          <w:szCs w:val="28"/>
-        </w:rPr>
-        <w:t>.</w:t>
+        <w:t>Исходный код программы-вычислителя представлен в листинге 3.</w:t>
       </w:r>
     </w:p>
     <w:p>
@@ -13127,7 +13127,7 @@
           <wp:inline distT="0" distB="0" distL="0" distR="0">
             <wp:extent cx="5760085" cy="3239770"/>
             <wp:effectExtent l="0" t="0" r="0" b="0"/>
-            <wp:docPr id="5" name="Object5"/>
+            <wp:docPr id="5" name=""/>
             <wp:cNvGraphicFramePr/>
             <a:graphic xmlns:a="http://schemas.openxmlformats.org/drawingml/2006/main">
               <a:graphicData uri="http://schemas.openxmlformats.org/drawingml/2006/chart">
@@ -13209,11 +13209,17 @@
           <w:sz w:val="28"/>
           <w:szCs w:val="28"/>
         </w:rPr>
-        <w:t xml:space="preserve">В результате анализа результатов выполнения программы было установлено, что оптимальное количество потоков равно 8. Для этого количества потоков были проведены эксперименты с различными уровнями распараллеливания: </w:t>
-      </w:r>
-      <w:r>
-        <w:rPr>
-          <w:b w:val="false"/>
+        <w:t>В результате анализа результатов выполнения программы было установлено, что оптимальное количество потоков равно 8. Для этого количества потоков были проведены эксперименты с различными уровнями распараллеливания: поматричное, построчное, построчное с использование collapse. Результаты в таблице 3 и на рисунке 4. Код в листингах 4 и 5.</w:t>
+      </w:r>
+    </w:p>
+    <w:p>
+      <w:pPr>
+        <w:pStyle w:val="Normal"/>
+        <w:jc w:val="left"/>
+        <w:rPr>
+          <w:b w:val="false"/>
+          <w:b w:val="false"/>
+          <w:i w:val="false"/>
           <w:i w:val="false"/>
           <w:iCs w:val="false"/>
           <w:caps w:val="false"/>
@@ -13223,17 +13229,10 @@
           <w:sz w:val="28"/>
           <w:szCs w:val="28"/>
         </w:rPr>
-        <w:t>поматричное, построчное, построчное с использование collapse. Результаты в таблице 3 и на рисунке 4. Код в листингах 4 и 5.</w:t>
-      </w:r>
-    </w:p>
-    <w:p>
-      <w:pPr>
-        <w:pStyle w:val="Normal"/>
-        <w:jc w:val="left"/>
-        <w:rPr>
-          <w:b w:val="false"/>
-          <w:b w:val="false"/>
-          <w:i w:val="false"/>
+      </w:pPr>
+      <w:r>
+        <w:rPr>
+          <w:b w:val="false"/>
           <w:i w:val="false"/>
           <w:iCs w:val="false"/>
           <w:caps w:val="false"/>
@@ -13243,9 +13242,6 @@
           <w:sz w:val="28"/>
           <w:szCs w:val="28"/>
         </w:rPr>
-      </w:pPr>
-      <w:r>
-        <w:rPr/>
       </w:r>
     </w:p>
     <w:p>
@@ -13267,16 +13263,6 @@
         </w:rPr>
       </w:pPr>
       <w:r>
-        <w:rPr/>
-      </w:r>
-    </w:p>
-    <w:p>
-      <w:pPr>
-        <w:pStyle w:val="Normal"/>
-        <w:jc w:val="left"/>
-        <w:rPr/>
-      </w:pPr>
-      <w:r>
         <w:rPr>
           <w:b w:val="false"/>
           <w:i w:val="false"/>
@@ -13288,17 +13274,17 @@
           <w:sz w:val="28"/>
           <w:szCs w:val="28"/>
         </w:rPr>
-        <w:t>Листинг 4. Построчное распараллеливание</w:t>
-      </w:r>
-    </w:p>
-    <w:p>
-      <w:pPr>
-        <w:pStyle w:val="Normal"/>
-        <w:jc w:val="left"/>
-        <w:rPr>
-          <w:b w:val="false"/>
-          <w:b w:val="false"/>
-          <w:i w:val="false"/>
+      </w:r>
+    </w:p>
+    <w:p>
+      <w:pPr>
+        <w:pStyle w:val="Normal"/>
+        <w:jc w:val="left"/>
+        <w:rPr/>
+      </w:pPr>
+      <w:r>
+        <w:rPr>
+          <w:b w:val="false"/>
           <w:i w:val="false"/>
           <w:iCs w:val="false"/>
           <w:caps w:val="false"/>
@@ -13308,986 +13294,17 @@
           <w:sz w:val="28"/>
           <w:szCs w:val="28"/>
         </w:rPr>
-      </w:pPr>
-      <w:r>
-        <w:rPr/>
-      </w:r>
-    </w:p>
-    <w:p>
-      <w:pPr>
-        <w:pStyle w:val="Normal"/>
-        <w:jc w:val="left"/>
-        <w:rPr>
-          <w:rFonts w:ascii="FreeMono" w:hAnsi="FreeMono"/>
-          <w:sz w:val="16"/>
-          <w:szCs w:val="16"/>
-        </w:rPr>
-      </w:pPr>
-      <w:r>
-        <w:rPr>
-          <w:rFonts w:ascii="FreeMono" w:hAnsi="FreeMono"/>
-          <w:b w:val="false"/>
-          <w:i w:val="false"/>
-          <w:iCs w:val="false"/>
-          <w:caps w:val="false"/>
-          <w:smallCaps w:val="false"/>
-          <w:color w:val="1B1B1B"/>
-          <w:spacing w:val="0"/>
-          <w:sz w:val="16"/>
-          <w:szCs w:val="16"/>
-        </w:rPr>
-        <w:t>void process(int n, int height, int width, u_char *in, u_char *out, int n_threads) {</w:t>
-      </w:r>
-    </w:p>
-    <w:p>
-      <w:pPr>
-        <w:pStyle w:val="Normal"/>
-        <w:jc w:val="left"/>
-        <w:rPr>
-          <w:rFonts w:ascii="FreeMono" w:hAnsi="FreeMono"/>
-          <w:sz w:val="16"/>
-          <w:szCs w:val="16"/>
-        </w:rPr>
-      </w:pPr>
-      <w:r>
-        <w:rPr>
-          <w:rFonts w:ascii="FreeMono" w:hAnsi="FreeMono"/>
-          <w:b w:val="false"/>
-          <w:i w:val="false"/>
-          <w:iCs w:val="false"/>
-          <w:caps w:val="false"/>
-          <w:smallCaps w:val="false"/>
-          <w:color w:val="1B1B1B"/>
-          <w:spacing w:val="0"/>
-          <w:sz w:val="16"/>
-          <w:szCs w:val="16"/>
-        </w:rPr>
-        <w:t xml:space="preserve">    </w:t>
-      </w:r>
-      <w:r>
-        <w:rPr>
-          <w:rFonts w:ascii="FreeMono" w:hAnsi="FreeMono"/>
-          <w:b w:val="false"/>
-          <w:i w:val="false"/>
-          <w:iCs w:val="false"/>
-          <w:caps w:val="false"/>
-          <w:smallCaps w:val="false"/>
-          <w:color w:val="1B1B1B"/>
-          <w:spacing w:val="0"/>
-          <w:sz w:val="16"/>
-          <w:szCs w:val="16"/>
-        </w:rPr>
-        <w:t>printf("Start calculations\n");</w:t>
-      </w:r>
-    </w:p>
-    <w:p>
-      <w:pPr>
-        <w:pStyle w:val="Normal"/>
-        <w:jc w:val="left"/>
-        <w:rPr>
-          <w:rFonts w:ascii="FreeMono" w:hAnsi="FreeMono"/>
-          <w:sz w:val="16"/>
-          <w:szCs w:val="16"/>
-        </w:rPr>
-      </w:pPr>
-      <w:r>
-        <w:rPr>
-          <w:rFonts w:ascii="FreeMono" w:hAnsi="FreeMono"/>
-          <w:b w:val="false"/>
-          <w:i w:val="false"/>
-          <w:iCs w:val="false"/>
-          <w:caps w:val="false"/>
-          <w:smallCaps w:val="false"/>
-          <w:color w:val="1B1B1B"/>
-          <w:spacing w:val="0"/>
-          <w:sz w:val="16"/>
-          <w:szCs w:val="16"/>
-        </w:rPr>
-        <w:t xml:space="preserve">    </w:t>
-      </w:r>
-      <w:r>
-        <w:rPr>
-          <w:rFonts w:ascii="FreeMono" w:hAnsi="FreeMono"/>
-          <w:b w:val="false"/>
-          <w:i w:val="false"/>
-          <w:iCs w:val="false"/>
-          <w:caps w:val="false"/>
-          <w:smallCaps w:val="false"/>
-          <w:color w:val="1B1B1B"/>
-          <w:spacing w:val="0"/>
-          <w:sz w:val="16"/>
-          <w:szCs w:val="16"/>
-        </w:rPr>
-        <w:t>omp_set_dynamic(0);</w:t>
-      </w:r>
-    </w:p>
-    <w:p>
-      <w:pPr>
-        <w:pStyle w:val="Normal"/>
-        <w:jc w:val="left"/>
-        <w:rPr>
-          <w:rFonts w:ascii="FreeMono" w:hAnsi="FreeMono"/>
-          <w:sz w:val="16"/>
-          <w:szCs w:val="16"/>
-        </w:rPr>
-      </w:pPr>
-      <w:r>
-        <w:rPr>
-          <w:rFonts w:ascii="FreeMono" w:hAnsi="FreeMono"/>
-          <w:b w:val="false"/>
-          <w:i w:val="false"/>
-          <w:iCs w:val="false"/>
-          <w:caps w:val="false"/>
-          <w:smallCaps w:val="false"/>
-          <w:color w:val="1B1B1B"/>
-          <w:spacing w:val="0"/>
-          <w:sz w:val="16"/>
-          <w:szCs w:val="16"/>
-        </w:rPr>
-        <w:t xml:space="preserve">    </w:t>
-      </w:r>
-      <w:r>
-        <w:rPr>
-          <w:rFonts w:ascii="FreeMono" w:hAnsi="FreeMono"/>
-          <w:b w:val="false"/>
-          <w:i w:val="false"/>
-          <w:iCs w:val="false"/>
-          <w:caps w:val="false"/>
-          <w:smallCaps w:val="false"/>
-          <w:color w:val="1B1B1B"/>
-          <w:spacing w:val="0"/>
-          <w:sz w:val="16"/>
-          <w:szCs w:val="16"/>
-        </w:rPr>
-        <w:t>omp_set_num_threads(n_threads);</w:t>
-      </w:r>
-    </w:p>
-    <w:p>
-      <w:pPr>
-        <w:pStyle w:val="Normal"/>
-        <w:jc w:val="left"/>
-        <w:rPr>
-          <w:b w:val="false"/>
-          <w:b w:val="false"/>
-          <w:i w:val="false"/>
-          <w:i w:val="false"/>
-          <w:iCs w:val="false"/>
-          <w:caps w:val="false"/>
-          <w:smallCaps w:val="false"/>
-          <w:color w:val="1B1B1B"/>
-          <w:spacing w:val="0"/>
-        </w:rPr>
-      </w:pPr>
-      <w:r>
-        <w:rPr>
-          <w:rFonts w:ascii="FreeMono" w:hAnsi="FreeMono"/>
-          <w:sz w:val="16"/>
-          <w:szCs w:val="16"/>
-        </w:rPr>
-      </w:r>
-    </w:p>
-    <w:p>
-      <w:pPr>
-        <w:pStyle w:val="Normal"/>
-        <w:jc w:val="left"/>
-        <w:rPr>
-          <w:rFonts w:ascii="FreeMono" w:hAnsi="FreeMono"/>
-          <w:sz w:val="16"/>
-          <w:szCs w:val="16"/>
-        </w:rPr>
-      </w:pPr>
-      <w:r>
-        <w:rPr>
-          <w:rFonts w:ascii="FreeMono" w:hAnsi="FreeMono"/>
-          <w:b w:val="false"/>
-          <w:i w:val="false"/>
-          <w:iCs w:val="false"/>
-          <w:caps w:val="false"/>
-          <w:smallCaps w:val="false"/>
-          <w:color w:val="1B1B1B"/>
-          <w:spacing w:val="0"/>
-          <w:sz w:val="16"/>
-          <w:szCs w:val="16"/>
-        </w:rPr>
-        <w:t>int i, j, k;</w:t>
-      </w:r>
-    </w:p>
-    <w:p>
-      <w:pPr>
-        <w:pStyle w:val="Normal"/>
-        <w:jc w:val="left"/>
-        <w:rPr>
-          <w:b w:val="false"/>
-          <w:b w:val="false"/>
-          <w:i w:val="false"/>
-          <w:i w:val="false"/>
-          <w:iCs w:val="false"/>
-          <w:caps w:val="false"/>
-          <w:smallCaps w:val="false"/>
-          <w:color w:val="1B1B1B"/>
-          <w:spacing w:val="0"/>
-        </w:rPr>
-      </w:pPr>
-      <w:r>
-        <w:rPr>
-          <w:rFonts w:ascii="FreeMono" w:hAnsi="FreeMono"/>
-          <w:sz w:val="16"/>
-          <w:szCs w:val="16"/>
-        </w:rPr>
-      </w:r>
-    </w:p>
-    <w:p>
-      <w:pPr>
-        <w:pStyle w:val="Normal"/>
-        <w:jc w:val="left"/>
-        <w:rPr>
-          <w:rFonts w:ascii="FreeMono" w:hAnsi="FreeMono"/>
-          <w:sz w:val="16"/>
-          <w:szCs w:val="16"/>
-        </w:rPr>
-      </w:pPr>
-      <w:r>
-        <w:rPr>
-          <w:rFonts w:ascii="FreeMono" w:hAnsi="FreeMono"/>
-          <w:b w:val="false"/>
-          <w:i w:val="false"/>
-          <w:iCs w:val="false"/>
-          <w:caps w:val="false"/>
-          <w:smallCaps w:val="false"/>
-          <w:color w:val="1B1B1B"/>
-          <w:spacing w:val="0"/>
-          <w:sz w:val="16"/>
-          <w:szCs w:val="16"/>
-        </w:rPr>
-        <w:t xml:space="preserve">    </w:t>
-      </w:r>
-      <w:r>
-        <w:rPr>
-          <w:rFonts w:ascii="FreeMono" w:hAnsi="FreeMono"/>
-          <w:b w:val="false"/>
-          <w:i w:val="false"/>
-          <w:iCs w:val="false"/>
-          <w:caps w:val="false"/>
-          <w:smallCaps w:val="false"/>
-          <w:color w:val="1B1B1B"/>
-          <w:spacing w:val="0"/>
-          <w:sz w:val="16"/>
-          <w:szCs w:val="16"/>
-        </w:rPr>
-        <w:t xml:space="preserve">for(i = 0; i &lt; n; i++) {     </w:t>
-      </w:r>
-    </w:p>
-    <w:p>
-      <w:pPr>
-        <w:pStyle w:val="Normal"/>
-        <w:jc w:val="left"/>
-        <w:rPr>
-          <w:rFonts w:ascii="FreeMono" w:hAnsi="FreeMono"/>
-          <w:sz w:val="16"/>
-          <w:szCs w:val="16"/>
-        </w:rPr>
-      </w:pPr>
-      <w:r>
-        <w:rPr>
-          <w:rFonts w:ascii="FreeMono" w:hAnsi="FreeMono"/>
-          <w:b w:val="false"/>
-          <w:i w:val="false"/>
-          <w:iCs w:val="false"/>
-          <w:caps w:val="false"/>
-          <w:smallCaps w:val="false"/>
-          <w:color w:val="1B1B1B"/>
-          <w:spacing w:val="0"/>
-          <w:sz w:val="16"/>
-          <w:szCs w:val="16"/>
-        </w:rPr>
-        <w:t>#pragma omp parallel shared(in, out, i) private(j,k)</w:t>
-      </w:r>
-    </w:p>
-    <w:p>
-      <w:pPr>
-        <w:pStyle w:val="Normal"/>
-        <w:jc w:val="left"/>
-        <w:rPr>
-          <w:rFonts w:ascii="FreeMono" w:hAnsi="FreeMono"/>
-          <w:sz w:val="16"/>
-          <w:szCs w:val="16"/>
-        </w:rPr>
-      </w:pPr>
-      <w:r>
-        <w:rPr>
-          <w:rFonts w:ascii="FreeMono" w:hAnsi="FreeMono"/>
-          <w:b w:val="false"/>
-          <w:i w:val="false"/>
-          <w:iCs w:val="false"/>
-          <w:caps w:val="false"/>
-          <w:smallCaps w:val="false"/>
-          <w:color w:val="1B1B1B"/>
-          <w:spacing w:val="0"/>
-          <w:sz w:val="16"/>
-          <w:szCs w:val="16"/>
-        </w:rPr>
-        <w:t>{</w:t>
-      </w:r>
-    </w:p>
-    <w:p>
-      <w:pPr>
-        <w:pStyle w:val="Normal"/>
-        <w:jc w:val="left"/>
-        <w:rPr>
-          <w:rFonts w:ascii="FreeMono" w:hAnsi="FreeMono"/>
-          <w:sz w:val="16"/>
-          <w:szCs w:val="16"/>
-        </w:rPr>
-      </w:pPr>
-      <w:r>
-        <w:rPr>
-          <w:rFonts w:ascii="FreeMono" w:hAnsi="FreeMono"/>
-          <w:b w:val="false"/>
-          <w:i w:val="false"/>
-          <w:iCs w:val="false"/>
-          <w:caps w:val="false"/>
-          <w:smallCaps w:val="false"/>
-          <w:color w:val="1B1B1B"/>
-          <w:spacing w:val="0"/>
-          <w:sz w:val="16"/>
-          <w:szCs w:val="16"/>
-        </w:rPr>
-        <w:t xml:space="preserve">   </w:t>
-      </w:r>
-      <w:r>
-        <w:rPr>
-          <w:rFonts w:ascii="FreeMono" w:hAnsi="FreeMono"/>
-          <w:b w:val="false"/>
-          <w:i w:val="false"/>
-          <w:iCs w:val="false"/>
-          <w:caps w:val="false"/>
-          <w:smallCaps w:val="false"/>
-          <w:color w:val="1B1B1B"/>
-          <w:spacing w:val="0"/>
-          <w:sz w:val="16"/>
-          <w:szCs w:val="16"/>
-        </w:rPr>
-        <w:t>#pragma omp for</w:t>
-      </w:r>
-    </w:p>
-    <w:p>
-      <w:pPr>
-        <w:pStyle w:val="Normal"/>
-        <w:jc w:val="left"/>
-        <w:rPr>
-          <w:rFonts w:ascii="FreeMono" w:hAnsi="FreeMono"/>
-          <w:sz w:val="16"/>
-          <w:szCs w:val="16"/>
-        </w:rPr>
-      </w:pPr>
-      <w:r>
-        <w:rPr>
-          <w:rFonts w:ascii="FreeMono" w:hAnsi="FreeMono"/>
-          <w:b w:val="false"/>
-          <w:i w:val="false"/>
-          <w:iCs w:val="false"/>
-          <w:caps w:val="false"/>
-          <w:smallCaps w:val="false"/>
-          <w:color w:val="1B1B1B"/>
-          <w:spacing w:val="0"/>
-          <w:sz w:val="16"/>
-          <w:szCs w:val="16"/>
-        </w:rPr>
-        <w:t xml:space="preserve">        </w:t>
-      </w:r>
-      <w:r>
-        <w:rPr>
-          <w:rFonts w:ascii="FreeMono" w:hAnsi="FreeMono"/>
-          <w:b w:val="false"/>
-          <w:i w:val="false"/>
-          <w:iCs w:val="false"/>
-          <w:caps w:val="false"/>
-          <w:smallCaps w:val="false"/>
-          <w:color w:val="1B1B1B"/>
-          <w:spacing w:val="0"/>
-          <w:sz w:val="16"/>
-          <w:szCs w:val="16"/>
-        </w:rPr>
-        <w:t>for(j = 0; j &lt; height; j++) {</w:t>
-      </w:r>
-    </w:p>
-    <w:p>
-      <w:pPr>
-        <w:pStyle w:val="Normal"/>
-        <w:jc w:val="left"/>
-        <w:rPr>
-          <w:rFonts w:ascii="FreeMono" w:hAnsi="FreeMono"/>
-          <w:sz w:val="16"/>
-          <w:szCs w:val="16"/>
-        </w:rPr>
-      </w:pPr>
-      <w:r>
-        <w:rPr>
-          <w:rFonts w:ascii="FreeMono" w:hAnsi="FreeMono"/>
-          <w:b w:val="false"/>
-          <w:i w:val="false"/>
-          <w:iCs w:val="false"/>
-          <w:caps w:val="false"/>
-          <w:smallCaps w:val="false"/>
-          <w:color w:val="1B1B1B"/>
-          <w:spacing w:val="0"/>
-          <w:sz w:val="16"/>
-          <w:szCs w:val="16"/>
-        </w:rPr>
-        <w:t xml:space="preserve">            </w:t>
-      </w:r>
-      <w:r>
-        <w:rPr>
-          <w:rFonts w:ascii="FreeMono" w:hAnsi="FreeMono"/>
-          <w:b w:val="false"/>
-          <w:i w:val="false"/>
-          <w:iCs w:val="false"/>
-          <w:caps w:val="false"/>
-          <w:smallCaps w:val="false"/>
-          <w:color w:val="1B1B1B"/>
-          <w:spacing w:val="0"/>
-          <w:sz w:val="16"/>
-          <w:szCs w:val="16"/>
-        </w:rPr>
-        <w:t>// printf("i = %d, j= %d, threadId = %d \n", i, j, omp_get_thread_num());</w:t>
-      </w:r>
-    </w:p>
-    <w:p>
-      <w:pPr>
-        <w:pStyle w:val="Normal"/>
-        <w:jc w:val="left"/>
-        <w:rPr>
-          <w:rFonts w:ascii="FreeMono" w:hAnsi="FreeMono"/>
-          <w:sz w:val="16"/>
-          <w:szCs w:val="16"/>
-        </w:rPr>
-      </w:pPr>
-      <w:r>
-        <w:rPr>
-          <w:rFonts w:ascii="FreeMono" w:hAnsi="FreeMono"/>
-          <w:b w:val="false"/>
-          <w:i w:val="false"/>
-          <w:iCs w:val="false"/>
-          <w:caps w:val="false"/>
-          <w:smallCaps w:val="false"/>
-          <w:color w:val="1B1B1B"/>
-          <w:spacing w:val="0"/>
-          <w:sz w:val="16"/>
-          <w:szCs w:val="16"/>
-        </w:rPr>
-        <w:t xml:space="preserve">            </w:t>
-      </w:r>
-      <w:r>
-        <w:rPr>
-          <w:rFonts w:ascii="FreeMono" w:hAnsi="FreeMono"/>
-          <w:b w:val="false"/>
-          <w:i w:val="false"/>
-          <w:iCs w:val="false"/>
-          <w:caps w:val="false"/>
-          <w:smallCaps w:val="false"/>
-          <w:color w:val="1B1B1B"/>
-          <w:spacing w:val="0"/>
-          <w:sz w:val="16"/>
-          <w:szCs w:val="16"/>
-        </w:rPr>
-        <w:t>for(k = 0; k &lt; width; k++) {</w:t>
-      </w:r>
-    </w:p>
-    <w:p>
-      <w:pPr>
-        <w:pStyle w:val="Normal"/>
-        <w:jc w:val="left"/>
-        <w:rPr>
-          <w:rFonts w:ascii="FreeMono" w:hAnsi="FreeMono"/>
-          <w:sz w:val="16"/>
-          <w:szCs w:val="16"/>
-        </w:rPr>
-      </w:pPr>
-      <w:r>
-        <w:rPr>
-          <w:rFonts w:ascii="FreeMono" w:hAnsi="FreeMono"/>
-          <w:b w:val="false"/>
-          <w:i w:val="false"/>
-          <w:iCs w:val="false"/>
-          <w:caps w:val="false"/>
-          <w:smallCaps w:val="false"/>
-          <w:color w:val="1B1B1B"/>
-          <w:spacing w:val="0"/>
-          <w:sz w:val="16"/>
-          <w:szCs w:val="16"/>
-        </w:rPr>
-        <w:t xml:space="preserve">                </w:t>
-      </w:r>
-      <w:r>
-        <w:rPr>
-          <w:rFonts w:ascii="FreeMono" w:hAnsi="FreeMono"/>
-          <w:b w:val="false"/>
-          <w:i w:val="false"/>
-          <w:iCs w:val="false"/>
-          <w:caps w:val="false"/>
-          <w:smallCaps w:val="false"/>
-          <w:color w:val="1B1B1B"/>
-          <w:spacing w:val="0"/>
-          <w:sz w:val="16"/>
-          <w:szCs w:val="16"/>
-        </w:rPr>
-        <w:t>int current = i * width * height + j * width + k;</w:t>
-      </w:r>
-    </w:p>
-    <w:p>
-      <w:pPr>
-        <w:pStyle w:val="Normal"/>
-        <w:jc w:val="left"/>
-        <w:rPr>
-          <w:rFonts w:ascii="FreeMono" w:hAnsi="FreeMono"/>
-          <w:sz w:val="16"/>
-          <w:szCs w:val="16"/>
-        </w:rPr>
-      </w:pPr>
-      <w:r>
-        <w:rPr>
-          <w:rFonts w:ascii="FreeMono" w:hAnsi="FreeMono"/>
-          <w:b w:val="false"/>
-          <w:i w:val="false"/>
-          <w:iCs w:val="false"/>
-          <w:caps w:val="false"/>
-          <w:smallCaps w:val="false"/>
-          <w:color w:val="1B1B1B"/>
-          <w:spacing w:val="0"/>
-          <w:sz w:val="16"/>
-          <w:szCs w:val="16"/>
-        </w:rPr>
-        <w:t xml:space="preserve">                </w:t>
-      </w:r>
-      <w:r>
-        <w:rPr>
-          <w:rFonts w:ascii="FreeMono" w:hAnsi="FreeMono"/>
-          <w:b w:val="false"/>
-          <w:i w:val="false"/>
-          <w:iCs w:val="false"/>
-          <w:caps w:val="false"/>
-          <w:smallCaps w:val="false"/>
-          <w:color w:val="1B1B1B"/>
-          <w:spacing w:val="0"/>
-          <w:sz w:val="16"/>
-          <w:szCs w:val="16"/>
-        </w:rPr>
-        <w:t>if (k + j &lt; width) {</w:t>
-      </w:r>
-    </w:p>
-    <w:p>
-      <w:pPr>
-        <w:pStyle w:val="Normal"/>
-        <w:jc w:val="left"/>
-        <w:rPr>
-          <w:rFonts w:ascii="FreeMono" w:hAnsi="FreeMono"/>
-          <w:sz w:val="16"/>
-          <w:szCs w:val="16"/>
-        </w:rPr>
-      </w:pPr>
-      <w:r>
-        <w:rPr>
-          <w:rFonts w:ascii="FreeMono" w:hAnsi="FreeMono"/>
-          <w:b w:val="false"/>
-          <w:i w:val="false"/>
-          <w:iCs w:val="false"/>
-          <w:caps w:val="false"/>
-          <w:smallCaps w:val="false"/>
-          <w:color w:val="1B1B1B"/>
-          <w:spacing w:val="0"/>
-          <w:sz w:val="16"/>
-          <w:szCs w:val="16"/>
-        </w:rPr>
-        <w:t xml:space="preserve">                    </w:t>
-      </w:r>
-      <w:r>
-        <w:rPr>
-          <w:rFonts w:ascii="FreeMono" w:hAnsi="FreeMono"/>
-          <w:b w:val="false"/>
-          <w:i w:val="false"/>
-          <w:iCs w:val="false"/>
-          <w:caps w:val="false"/>
-          <w:smallCaps w:val="false"/>
-          <w:color w:val="1B1B1B"/>
-          <w:spacing w:val="0"/>
-          <w:sz w:val="16"/>
-          <w:szCs w:val="16"/>
-        </w:rPr>
-        <w:t>out[current] = in[current + j];</w:t>
-      </w:r>
-    </w:p>
-    <w:p>
-      <w:pPr>
-        <w:pStyle w:val="Normal"/>
-        <w:jc w:val="left"/>
-        <w:rPr>
-          <w:rFonts w:ascii="FreeMono" w:hAnsi="FreeMono"/>
-          <w:sz w:val="16"/>
-          <w:szCs w:val="16"/>
-        </w:rPr>
-      </w:pPr>
-      <w:r>
-        <w:rPr>
-          <w:rFonts w:ascii="FreeMono" w:hAnsi="FreeMono"/>
-          <w:b w:val="false"/>
-          <w:i w:val="false"/>
-          <w:iCs w:val="false"/>
-          <w:caps w:val="false"/>
-          <w:smallCaps w:val="false"/>
-          <w:color w:val="1B1B1B"/>
-          <w:spacing w:val="0"/>
-          <w:sz w:val="16"/>
-          <w:szCs w:val="16"/>
-        </w:rPr>
-        <w:t xml:space="preserve">                </w:t>
-      </w:r>
-      <w:r>
-        <w:rPr>
-          <w:rFonts w:ascii="FreeMono" w:hAnsi="FreeMono"/>
-          <w:b w:val="false"/>
-          <w:i w:val="false"/>
-          <w:iCs w:val="false"/>
-          <w:caps w:val="false"/>
-          <w:smallCaps w:val="false"/>
-          <w:color w:val="1B1B1B"/>
-          <w:spacing w:val="0"/>
-          <w:sz w:val="16"/>
-          <w:szCs w:val="16"/>
-        </w:rPr>
-        <w:t>} else {</w:t>
-      </w:r>
-    </w:p>
-    <w:p>
-      <w:pPr>
-        <w:pStyle w:val="Normal"/>
-        <w:jc w:val="left"/>
-        <w:rPr>
-          <w:rFonts w:ascii="FreeMono" w:hAnsi="FreeMono"/>
-          <w:sz w:val="16"/>
-          <w:szCs w:val="16"/>
-        </w:rPr>
-      </w:pPr>
-      <w:r>
-        <w:rPr>
-          <w:rFonts w:ascii="FreeMono" w:hAnsi="FreeMono"/>
-          <w:b w:val="false"/>
-          <w:i w:val="false"/>
-          <w:iCs w:val="false"/>
-          <w:caps w:val="false"/>
-          <w:smallCaps w:val="false"/>
-          <w:color w:val="1B1B1B"/>
-          <w:spacing w:val="0"/>
-          <w:sz w:val="16"/>
-          <w:szCs w:val="16"/>
-        </w:rPr>
-        <w:t xml:space="preserve">                    </w:t>
-      </w:r>
-      <w:r>
-        <w:rPr>
-          <w:rFonts w:ascii="FreeMono" w:hAnsi="FreeMono"/>
-          <w:b w:val="false"/>
-          <w:i w:val="false"/>
-          <w:iCs w:val="false"/>
-          <w:caps w:val="false"/>
-          <w:smallCaps w:val="false"/>
-          <w:color w:val="1B1B1B"/>
-          <w:spacing w:val="0"/>
-          <w:sz w:val="16"/>
-          <w:szCs w:val="16"/>
-        </w:rPr>
-        <w:t>out[current] = in[current + j - width];</w:t>
-      </w:r>
-    </w:p>
-    <w:p>
-      <w:pPr>
-        <w:pStyle w:val="Normal"/>
-        <w:jc w:val="left"/>
-        <w:rPr>
-          <w:rFonts w:ascii="FreeMono" w:hAnsi="FreeMono"/>
-          <w:sz w:val="16"/>
-          <w:szCs w:val="16"/>
-        </w:rPr>
-      </w:pPr>
-      <w:r>
-        <w:rPr>
-          <w:rFonts w:ascii="FreeMono" w:hAnsi="FreeMono"/>
-          <w:b w:val="false"/>
-          <w:i w:val="false"/>
-          <w:iCs w:val="false"/>
-          <w:caps w:val="false"/>
-          <w:smallCaps w:val="false"/>
-          <w:color w:val="1B1B1B"/>
-          <w:spacing w:val="0"/>
-          <w:sz w:val="16"/>
-          <w:szCs w:val="16"/>
-        </w:rPr>
-        <w:t xml:space="preserve">                </w:t>
-      </w:r>
-      <w:r>
-        <w:rPr>
-          <w:rFonts w:ascii="FreeMono" w:hAnsi="FreeMono"/>
-          <w:b w:val="false"/>
-          <w:i w:val="false"/>
-          <w:iCs w:val="false"/>
-          <w:caps w:val="false"/>
-          <w:smallCaps w:val="false"/>
-          <w:color w:val="1B1B1B"/>
-          <w:spacing w:val="0"/>
-          <w:sz w:val="16"/>
-          <w:szCs w:val="16"/>
-        </w:rPr>
-        <w:t>}</w:t>
-      </w:r>
-    </w:p>
-    <w:p>
-      <w:pPr>
-        <w:pStyle w:val="Normal"/>
-        <w:jc w:val="left"/>
-        <w:rPr>
-          <w:rFonts w:ascii="FreeMono" w:hAnsi="FreeMono"/>
-          <w:sz w:val="16"/>
-          <w:szCs w:val="16"/>
-        </w:rPr>
-      </w:pPr>
-      <w:r>
-        <w:rPr>
-          <w:rFonts w:ascii="FreeMono" w:hAnsi="FreeMono"/>
-          <w:b w:val="false"/>
-          <w:i w:val="false"/>
-          <w:iCs w:val="false"/>
-          <w:caps w:val="false"/>
-          <w:smallCaps w:val="false"/>
-          <w:color w:val="1B1B1B"/>
-          <w:spacing w:val="0"/>
-          <w:sz w:val="16"/>
-          <w:szCs w:val="16"/>
-        </w:rPr>
-        <w:t xml:space="preserve">            </w:t>
-      </w:r>
-      <w:r>
-        <w:rPr>
-          <w:rFonts w:ascii="FreeMono" w:hAnsi="FreeMono"/>
-          <w:b w:val="false"/>
-          <w:i w:val="false"/>
-          <w:iCs w:val="false"/>
-          <w:caps w:val="false"/>
-          <w:smallCaps w:val="false"/>
-          <w:color w:val="1B1B1B"/>
-          <w:spacing w:val="0"/>
-          <w:sz w:val="16"/>
-          <w:szCs w:val="16"/>
-        </w:rPr>
-        <w:t>}</w:t>
-      </w:r>
-    </w:p>
-    <w:p>
-      <w:pPr>
-        <w:pStyle w:val="Normal"/>
-        <w:jc w:val="left"/>
-        <w:rPr>
-          <w:rFonts w:ascii="FreeMono" w:hAnsi="FreeMono"/>
-          <w:sz w:val="16"/>
-          <w:szCs w:val="16"/>
-        </w:rPr>
-      </w:pPr>
-      <w:r>
-        <w:rPr>
-          <w:rFonts w:ascii="FreeMono" w:hAnsi="FreeMono"/>
-          <w:b w:val="false"/>
-          <w:i w:val="false"/>
-          <w:iCs w:val="false"/>
-          <w:caps w:val="false"/>
-          <w:smallCaps w:val="false"/>
-          <w:color w:val="1B1B1B"/>
-          <w:spacing w:val="0"/>
-          <w:sz w:val="16"/>
-          <w:szCs w:val="16"/>
-        </w:rPr>
-        <w:t xml:space="preserve">        </w:t>
-      </w:r>
-      <w:r>
-        <w:rPr>
-          <w:rFonts w:ascii="FreeMono" w:hAnsi="FreeMono"/>
-          <w:b w:val="false"/>
-          <w:i w:val="false"/>
-          <w:iCs w:val="false"/>
-          <w:caps w:val="false"/>
-          <w:smallCaps w:val="false"/>
-          <w:color w:val="1B1B1B"/>
-          <w:spacing w:val="0"/>
-          <w:sz w:val="16"/>
-          <w:szCs w:val="16"/>
-        </w:rPr>
-        <w:t>}</w:t>
-      </w:r>
-    </w:p>
-    <w:p>
-      <w:pPr>
-        <w:pStyle w:val="Normal"/>
-        <w:jc w:val="left"/>
-        <w:rPr>
-          <w:rFonts w:ascii="FreeMono" w:hAnsi="FreeMono"/>
-          <w:sz w:val="16"/>
-          <w:szCs w:val="16"/>
-        </w:rPr>
-      </w:pPr>
-      <w:r>
-        <w:rPr>
-          <w:rFonts w:ascii="FreeMono" w:hAnsi="FreeMono"/>
-          <w:b w:val="false"/>
-          <w:i w:val="false"/>
-          <w:iCs w:val="false"/>
-          <w:caps w:val="false"/>
-          <w:smallCaps w:val="false"/>
-          <w:color w:val="1B1B1B"/>
-          <w:spacing w:val="0"/>
-          <w:sz w:val="16"/>
-          <w:szCs w:val="16"/>
-        </w:rPr>
-        <w:t xml:space="preserve">    </w:t>
-      </w:r>
-      <w:r>
-        <w:rPr>
-          <w:rFonts w:ascii="FreeMono" w:hAnsi="FreeMono"/>
-          <w:b w:val="false"/>
-          <w:i w:val="false"/>
-          <w:iCs w:val="false"/>
-          <w:caps w:val="false"/>
-          <w:smallCaps w:val="false"/>
-          <w:color w:val="1B1B1B"/>
-          <w:spacing w:val="0"/>
-          <w:sz w:val="16"/>
-          <w:szCs w:val="16"/>
-        </w:rPr>
-        <w:t>}</w:t>
-      </w:r>
-    </w:p>
-    <w:p>
-      <w:pPr>
-        <w:pStyle w:val="Normal"/>
-        <w:jc w:val="left"/>
-        <w:rPr>
-          <w:rFonts w:ascii="FreeMono" w:hAnsi="FreeMono"/>
-          <w:sz w:val="16"/>
-          <w:szCs w:val="16"/>
-        </w:rPr>
-      </w:pPr>
-      <w:r>
-        <w:rPr>
-          <w:rFonts w:ascii="FreeMono" w:hAnsi="FreeMono"/>
-          <w:b w:val="false"/>
-          <w:i w:val="false"/>
-          <w:iCs w:val="false"/>
-          <w:caps w:val="false"/>
-          <w:smallCaps w:val="false"/>
-          <w:color w:val="1B1B1B"/>
-          <w:spacing w:val="0"/>
-          <w:sz w:val="16"/>
-          <w:szCs w:val="16"/>
-        </w:rPr>
-        <w:t>}</w:t>
-      </w:r>
-    </w:p>
-    <w:p>
-      <w:pPr>
-        <w:pStyle w:val="Normal"/>
-        <w:jc w:val="left"/>
-        <w:rPr>
-          <w:rFonts w:ascii="FreeMono" w:hAnsi="FreeMono"/>
-          <w:sz w:val="16"/>
-          <w:szCs w:val="16"/>
-        </w:rPr>
-      </w:pPr>
-      <w:r>
-        <w:rPr>
-          <w:rFonts w:ascii="FreeMono" w:hAnsi="FreeMono"/>
-          <w:b w:val="false"/>
-          <w:i w:val="false"/>
-          <w:iCs w:val="false"/>
-          <w:caps w:val="false"/>
-          <w:smallCaps w:val="false"/>
-          <w:color w:val="1B1B1B"/>
-          <w:spacing w:val="0"/>
-          <w:sz w:val="16"/>
-          <w:szCs w:val="16"/>
-        </w:rPr>
-        <w:t xml:space="preserve">    </w:t>
-      </w:r>
-      <w:r>
-        <w:rPr>
-          <w:rFonts w:ascii="FreeMono" w:hAnsi="FreeMono"/>
-          <w:b w:val="false"/>
-          <w:i w:val="false"/>
-          <w:iCs w:val="false"/>
-          <w:caps w:val="false"/>
-          <w:smallCaps w:val="false"/>
-          <w:color w:val="1B1B1B"/>
-          <w:spacing w:val="0"/>
-          <w:sz w:val="16"/>
-          <w:szCs w:val="16"/>
-        </w:rPr>
-        <w:t>printf("Calculations complete\n");</w:t>
-      </w:r>
-    </w:p>
-    <w:p>
-      <w:pPr>
-        <w:pStyle w:val="Normal"/>
-        <w:jc w:val="left"/>
-        <w:rPr>
-          <w:rFonts w:ascii="FreeMono" w:hAnsi="FreeMono"/>
-          <w:sz w:val="16"/>
-          <w:szCs w:val="16"/>
-        </w:rPr>
-      </w:pPr>
-      <w:r>
-        <w:rPr>
-          <w:rFonts w:ascii="FreeMono" w:hAnsi="FreeMono"/>
-          <w:b w:val="false"/>
-          <w:i w:val="false"/>
-          <w:iCs w:val="false"/>
-          <w:caps w:val="false"/>
-          <w:smallCaps w:val="false"/>
-          <w:color w:val="1B1B1B"/>
-          <w:spacing w:val="0"/>
-          <w:sz w:val="16"/>
-          <w:szCs w:val="16"/>
-        </w:rPr>
-        <w:t>}</w:t>
-      </w:r>
-    </w:p>
-    <w:p>
-      <w:pPr>
-        <w:pStyle w:val="Normal"/>
-        <w:jc w:val="left"/>
-        <w:rPr>
-          <w:b w:val="false"/>
-          <w:b w:val="false"/>
-          <w:i w:val="false"/>
-          <w:i w:val="false"/>
-          <w:iCs w:val="false"/>
-          <w:caps w:val="false"/>
-          <w:smallCaps w:val="false"/>
-          <w:color w:val="1B1B1B"/>
-          <w:spacing w:val="0"/>
-        </w:rPr>
-      </w:pPr>
-      <w:r>
-        <w:rPr>
-          <w:rFonts w:ascii="FreeMono" w:hAnsi="FreeMono"/>
-          <w:sz w:val="16"/>
-          <w:szCs w:val="16"/>
-        </w:rPr>
-      </w:r>
-    </w:p>
-    <w:p>
-      <w:pPr>
-        <w:pStyle w:val="Normal"/>
-        <w:jc w:val="left"/>
-        <w:rPr/>
-      </w:pPr>
-      <w:r>
-        <w:rPr>
-          <w:b w:val="false"/>
+        <w:t>Листинг 4. Построчное распараллеливание</w:t>
+      </w:r>
+    </w:p>
+    <w:p>
+      <w:pPr>
+        <w:pStyle w:val="Normal"/>
+        <w:jc w:val="left"/>
+        <w:rPr>
+          <w:b w:val="false"/>
+          <w:b w:val="false"/>
+          <w:i w:val="false"/>
           <w:i w:val="false"/>
           <w:iCs w:val="false"/>
           <w:caps w:val="false"/>
@@ -14297,17 +13314,10 @@
           <w:sz w:val="28"/>
           <w:szCs w:val="28"/>
         </w:rPr>
-        <w:t>Листинг 5. Построчное распараллеливание с использование collapse</w:t>
-      </w:r>
-    </w:p>
-    <w:p>
-      <w:pPr>
-        <w:pStyle w:val="Normal"/>
-        <w:jc w:val="left"/>
-        <w:rPr>
-          <w:b w:val="false"/>
-          <w:b w:val="false"/>
-          <w:i w:val="false"/>
+      </w:pPr>
+      <w:r>
+        <w:rPr>
+          <w:b w:val="false"/>
           <w:i w:val="false"/>
           <w:iCs w:val="false"/>
           <w:caps w:val="false"/>
@@ -14317,16 +13327,17 @@
           <w:sz w:val="28"/>
           <w:szCs w:val="28"/>
         </w:rPr>
-      </w:pPr>
-      <w:r>
-        <w:rPr/>
-      </w:r>
-    </w:p>
-    <w:p>
-      <w:pPr>
-        <w:pStyle w:val="Normal"/>
-        <w:jc w:val="left"/>
-        <w:rPr/>
+      </w:r>
+    </w:p>
+    <w:p>
+      <w:pPr>
+        <w:pStyle w:val="Normal"/>
+        <w:jc w:val="left"/>
+        <w:rPr>
+          <w:rFonts w:ascii="FreeMono" w:hAnsi="FreeMono"/>
+          <w:sz w:val="16"/>
+          <w:szCs w:val="16"/>
+        </w:rPr>
       </w:pPr>
       <w:r>
         <w:rPr>
@@ -14348,7 +13359,11 @@
       <w:pPr>
         <w:pStyle w:val="Normal"/>
         <w:jc w:val="left"/>
-        <w:rPr/>
+        <w:rPr>
+          <w:rFonts w:ascii="FreeMono" w:hAnsi="FreeMono"/>
+          <w:sz w:val="16"/>
+          <w:szCs w:val="16"/>
+        </w:rPr>
       </w:pPr>
       <w:r>
         <w:rPr>
@@ -14385,7 +13400,11 @@
       <w:pPr>
         <w:pStyle w:val="Normal"/>
         <w:jc w:val="left"/>
-        <w:rPr/>
+        <w:rPr>
+          <w:rFonts w:ascii="FreeMono" w:hAnsi="FreeMono"/>
+          <w:sz w:val="16"/>
+          <w:szCs w:val="16"/>
+        </w:rPr>
       </w:pPr>
       <w:r>
         <w:rPr>
@@ -14422,7 +13441,11 @@
       <w:pPr>
         <w:pStyle w:val="Normal"/>
         <w:jc w:val="left"/>
-        <w:rPr/>
+        <w:rPr>
+          <w:rFonts w:ascii="FreeMono" w:hAnsi="FreeMono"/>
+          <w:sz w:val="16"/>
+          <w:szCs w:val="16"/>
+        </w:rPr>
       </w:pPr>
       <w:r>
         <w:rPr>
@@ -14462,27 +13485,36 @@
         <w:rPr>
           <w:b w:val="false"/>
           <w:b w:val="false"/>
-          <w:caps w:val="false"/>
-          <w:smallCaps w:val="false"/>
-          <w:color w:val="1B1B1B"/>
-          <w:spacing w:val="0"/>
-        </w:rPr>
-      </w:pPr>
-      <w:r>
-        <w:rPr>
-          <w:b w:val="false"/>
-          <w:caps w:val="false"/>
-          <w:smallCaps w:val="false"/>
-          <w:color w:val="1B1B1B"/>
-          <w:spacing w:val="0"/>
-        </w:rPr>
-      </w:r>
-    </w:p>
-    <w:p>
-      <w:pPr>
-        <w:pStyle w:val="Normal"/>
-        <w:jc w:val="left"/>
-        <w:rPr/>
+          <w:i w:val="false"/>
+          <w:i w:val="false"/>
+          <w:iCs w:val="false"/>
+          <w:caps w:val="false"/>
+          <w:smallCaps w:val="false"/>
+          <w:color w:val="1B1B1B"/>
+          <w:spacing w:val="0"/>
+        </w:rPr>
+      </w:pPr>
+      <w:r>
+        <w:rPr>
+          <w:b w:val="false"/>
+          <w:i w:val="false"/>
+          <w:iCs w:val="false"/>
+          <w:caps w:val="false"/>
+          <w:smallCaps w:val="false"/>
+          <w:color w:val="1B1B1B"/>
+          <w:spacing w:val="0"/>
+        </w:rPr>
+      </w:r>
+    </w:p>
+    <w:p>
+      <w:pPr>
+        <w:pStyle w:val="Normal"/>
+        <w:jc w:val="left"/>
+        <w:rPr>
+          <w:rFonts w:ascii="FreeMono" w:hAnsi="FreeMono"/>
+          <w:sz w:val="16"/>
+          <w:szCs w:val="16"/>
+        </w:rPr>
       </w:pPr>
       <w:r>
         <w:rPr>
@@ -14504,29 +13536,106 @@
       <w:pPr>
         <w:pStyle w:val="Normal"/>
         <w:jc w:val="left"/>
-        <w:rPr/>
-      </w:pPr>
-      <w:r>
-        <w:rPr>
-          <w:rFonts w:ascii="FreeMono" w:hAnsi="FreeMono"/>
-          <w:b w:val="false"/>
-          <w:i w:val="false"/>
-          <w:iCs w:val="false"/>
-          <w:caps w:val="false"/>
-          <w:smallCaps w:val="false"/>
-          <w:color w:val="1B1B1B"/>
-          <w:spacing w:val="0"/>
-          <w:sz w:val="16"/>
-          <w:szCs w:val="16"/>
-        </w:rPr>
-        <w:t>#pragma omp parallel shared(in, out) private(i,j,k)</w:t>
-      </w:r>
-    </w:p>
-    <w:p>
-      <w:pPr>
-        <w:pStyle w:val="Normal"/>
-        <w:jc w:val="left"/>
-        <w:rPr/>
+        <w:rPr>
+          <w:b w:val="false"/>
+          <w:b w:val="false"/>
+          <w:i w:val="false"/>
+          <w:i w:val="false"/>
+          <w:iCs w:val="false"/>
+          <w:caps w:val="false"/>
+          <w:smallCaps w:val="false"/>
+          <w:color w:val="1B1B1B"/>
+          <w:spacing w:val="0"/>
+        </w:rPr>
+      </w:pPr>
+      <w:r>
+        <w:rPr>
+          <w:b w:val="false"/>
+          <w:i w:val="false"/>
+          <w:iCs w:val="false"/>
+          <w:caps w:val="false"/>
+          <w:smallCaps w:val="false"/>
+          <w:color w:val="1B1B1B"/>
+          <w:spacing w:val="0"/>
+        </w:rPr>
+      </w:r>
+    </w:p>
+    <w:p>
+      <w:pPr>
+        <w:pStyle w:val="Normal"/>
+        <w:jc w:val="left"/>
+        <w:rPr>
+          <w:rFonts w:ascii="FreeMono" w:hAnsi="FreeMono"/>
+          <w:sz w:val="16"/>
+          <w:szCs w:val="16"/>
+        </w:rPr>
+      </w:pPr>
+      <w:r>
+        <w:rPr>
+          <w:rFonts w:ascii="FreeMono" w:hAnsi="FreeMono"/>
+          <w:b w:val="false"/>
+          <w:i w:val="false"/>
+          <w:iCs w:val="false"/>
+          <w:caps w:val="false"/>
+          <w:smallCaps w:val="false"/>
+          <w:color w:val="1B1B1B"/>
+          <w:spacing w:val="0"/>
+          <w:sz w:val="16"/>
+          <w:szCs w:val="16"/>
+        </w:rPr>
+        <w:t xml:space="preserve">    </w:t>
+      </w:r>
+      <w:r>
+        <w:rPr>
+          <w:rFonts w:ascii="FreeMono" w:hAnsi="FreeMono"/>
+          <w:b w:val="false"/>
+          <w:i w:val="false"/>
+          <w:iCs w:val="false"/>
+          <w:caps w:val="false"/>
+          <w:smallCaps w:val="false"/>
+          <w:color w:val="1B1B1B"/>
+          <w:spacing w:val="0"/>
+          <w:sz w:val="16"/>
+          <w:szCs w:val="16"/>
+        </w:rPr>
+        <w:t xml:space="preserve">for(i = 0; i &lt; n; i++) {     </w:t>
+      </w:r>
+    </w:p>
+    <w:p>
+      <w:pPr>
+        <w:pStyle w:val="Normal"/>
+        <w:jc w:val="left"/>
+        <w:rPr>
+          <w:rFonts w:ascii="FreeMono" w:hAnsi="FreeMono"/>
+          <w:sz w:val="16"/>
+          <w:szCs w:val="16"/>
+        </w:rPr>
+      </w:pPr>
+      <w:r>
+        <w:rPr>
+          <w:rFonts w:ascii="FreeMono" w:hAnsi="FreeMono"/>
+          <w:b w:val="false"/>
+          <w:i w:val="false"/>
+          <w:iCs w:val="false"/>
+          <w:caps w:val="false"/>
+          <w:smallCaps w:val="false"/>
+          <w:color w:val="1B1B1B"/>
+          <w:spacing w:val="0"/>
+          <w:sz w:val="16"/>
+          <w:szCs w:val="16"/>
+        </w:rPr>
+        <w:t>#pragma omp parallel shared(in, out, i) private(j,k)</w:t>
+      </w:r>
+    </w:p>
+    <w:p>
+      <w:pPr>
+        <w:pStyle w:val="Normal"/>
+        <w:jc w:val="left"/>
+        <w:rPr>
+          <w:rFonts w:ascii="FreeMono" w:hAnsi="FreeMono"/>
+          <w:sz w:val="16"/>
+          <w:szCs w:val="16"/>
+        </w:rPr>
       </w:pPr>
       <w:r>
         <w:rPr>
@@ -14548,7 +13657,11 @@
       <w:pPr>
         <w:pStyle w:val="Normal"/>
         <w:jc w:val="left"/>
-        <w:rPr/>
+        <w:rPr>
+          <w:rFonts w:ascii="FreeMono" w:hAnsi="FreeMono"/>
+          <w:sz w:val="16"/>
+          <w:szCs w:val="16"/>
+        </w:rPr>
       </w:pPr>
       <w:r>
         <w:rPr>
@@ -14578,14 +13691,469 @@
           <w:sz w:val="16"/>
           <w:szCs w:val="16"/>
         </w:rPr>
-        <w:t>#pragma omp for collapse(2)</w:t>
-      </w:r>
-    </w:p>
-    <w:p>
-      <w:pPr>
-        <w:pStyle w:val="Normal"/>
-        <w:jc w:val="left"/>
-        <w:rPr/>
+        <w:t>#pragma omp for</w:t>
+      </w:r>
+    </w:p>
+    <w:p>
+      <w:pPr>
+        <w:pStyle w:val="Normal"/>
+        <w:jc w:val="left"/>
+        <w:rPr>
+          <w:rFonts w:ascii="FreeMono" w:hAnsi="FreeMono"/>
+          <w:sz w:val="16"/>
+          <w:szCs w:val="16"/>
+        </w:rPr>
+      </w:pPr>
+      <w:r>
+        <w:rPr>
+          <w:rFonts w:ascii="FreeMono" w:hAnsi="FreeMono"/>
+          <w:b w:val="false"/>
+          <w:i w:val="false"/>
+          <w:iCs w:val="false"/>
+          <w:caps w:val="false"/>
+          <w:smallCaps w:val="false"/>
+          <w:color w:val="1B1B1B"/>
+          <w:spacing w:val="0"/>
+          <w:sz w:val="16"/>
+          <w:szCs w:val="16"/>
+        </w:rPr>
+        <w:t xml:space="preserve">        </w:t>
+      </w:r>
+      <w:r>
+        <w:rPr>
+          <w:rFonts w:ascii="FreeMono" w:hAnsi="FreeMono"/>
+          <w:b w:val="false"/>
+          <w:i w:val="false"/>
+          <w:iCs w:val="false"/>
+          <w:caps w:val="false"/>
+          <w:smallCaps w:val="false"/>
+          <w:color w:val="1B1B1B"/>
+          <w:spacing w:val="0"/>
+          <w:sz w:val="16"/>
+          <w:szCs w:val="16"/>
+        </w:rPr>
+        <w:t>for(j = 0; j &lt; height; j++) {</w:t>
+      </w:r>
+    </w:p>
+    <w:p>
+      <w:pPr>
+        <w:pStyle w:val="Normal"/>
+        <w:jc w:val="left"/>
+        <w:rPr>
+          <w:rFonts w:ascii="FreeMono" w:hAnsi="FreeMono"/>
+          <w:sz w:val="16"/>
+          <w:szCs w:val="16"/>
+        </w:rPr>
+      </w:pPr>
+      <w:r>
+        <w:rPr>
+          <w:rFonts w:ascii="FreeMono" w:hAnsi="FreeMono"/>
+          <w:b w:val="false"/>
+          <w:i w:val="false"/>
+          <w:iCs w:val="false"/>
+          <w:caps w:val="false"/>
+          <w:smallCaps w:val="false"/>
+          <w:color w:val="1B1B1B"/>
+          <w:spacing w:val="0"/>
+          <w:sz w:val="16"/>
+          <w:szCs w:val="16"/>
+        </w:rPr>
+        <w:t xml:space="preserve">            </w:t>
+      </w:r>
+      <w:r>
+        <w:rPr>
+          <w:rFonts w:ascii="FreeMono" w:hAnsi="FreeMono"/>
+          <w:b w:val="false"/>
+          <w:i w:val="false"/>
+          <w:iCs w:val="false"/>
+          <w:caps w:val="false"/>
+          <w:smallCaps w:val="false"/>
+          <w:color w:val="1B1B1B"/>
+          <w:spacing w:val="0"/>
+          <w:sz w:val="16"/>
+          <w:szCs w:val="16"/>
+        </w:rPr>
+        <w:t>// printf("i = %d, j= %d, threadId = %d \n", i, j, omp_get_thread_num());</w:t>
+      </w:r>
+    </w:p>
+    <w:p>
+      <w:pPr>
+        <w:pStyle w:val="Normal"/>
+        <w:jc w:val="left"/>
+        <w:rPr>
+          <w:rFonts w:ascii="FreeMono" w:hAnsi="FreeMono"/>
+          <w:sz w:val="16"/>
+          <w:szCs w:val="16"/>
+        </w:rPr>
+      </w:pPr>
+      <w:r>
+        <w:rPr>
+          <w:rFonts w:ascii="FreeMono" w:hAnsi="FreeMono"/>
+          <w:b w:val="false"/>
+          <w:i w:val="false"/>
+          <w:iCs w:val="false"/>
+          <w:caps w:val="false"/>
+          <w:smallCaps w:val="false"/>
+          <w:color w:val="1B1B1B"/>
+          <w:spacing w:val="0"/>
+          <w:sz w:val="16"/>
+          <w:szCs w:val="16"/>
+        </w:rPr>
+        <w:t xml:space="preserve">            </w:t>
+      </w:r>
+      <w:r>
+        <w:rPr>
+          <w:rFonts w:ascii="FreeMono" w:hAnsi="FreeMono"/>
+          <w:b w:val="false"/>
+          <w:i w:val="false"/>
+          <w:iCs w:val="false"/>
+          <w:caps w:val="false"/>
+          <w:smallCaps w:val="false"/>
+          <w:color w:val="1B1B1B"/>
+          <w:spacing w:val="0"/>
+          <w:sz w:val="16"/>
+          <w:szCs w:val="16"/>
+        </w:rPr>
+        <w:t>for(k = 0; k &lt; width; k++) {</w:t>
+      </w:r>
+    </w:p>
+    <w:p>
+      <w:pPr>
+        <w:pStyle w:val="Normal"/>
+        <w:jc w:val="left"/>
+        <w:rPr>
+          <w:rFonts w:ascii="FreeMono" w:hAnsi="FreeMono"/>
+          <w:sz w:val="16"/>
+          <w:szCs w:val="16"/>
+        </w:rPr>
+      </w:pPr>
+      <w:r>
+        <w:rPr>
+          <w:rFonts w:ascii="FreeMono" w:hAnsi="FreeMono"/>
+          <w:b w:val="false"/>
+          <w:i w:val="false"/>
+          <w:iCs w:val="false"/>
+          <w:caps w:val="false"/>
+          <w:smallCaps w:val="false"/>
+          <w:color w:val="1B1B1B"/>
+          <w:spacing w:val="0"/>
+          <w:sz w:val="16"/>
+          <w:szCs w:val="16"/>
+        </w:rPr>
+        <w:t xml:space="preserve">                </w:t>
+      </w:r>
+      <w:r>
+        <w:rPr>
+          <w:rFonts w:ascii="FreeMono" w:hAnsi="FreeMono"/>
+          <w:b w:val="false"/>
+          <w:i w:val="false"/>
+          <w:iCs w:val="false"/>
+          <w:caps w:val="false"/>
+          <w:smallCaps w:val="false"/>
+          <w:color w:val="1B1B1B"/>
+          <w:spacing w:val="0"/>
+          <w:sz w:val="16"/>
+          <w:szCs w:val="16"/>
+        </w:rPr>
+        <w:t>int current = i * width * height + j * width + k;</w:t>
+      </w:r>
+    </w:p>
+    <w:p>
+      <w:pPr>
+        <w:pStyle w:val="Normal"/>
+        <w:jc w:val="left"/>
+        <w:rPr>
+          <w:rFonts w:ascii="FreeMono" w:hAnsi="FreeMono"/>
+          <w:sz w:val="16"/>
+          <w:szCs w:val="16"/>
+        </w:rPr>
+      </w:pPr>
+      <w:r>
+        <w:rPr>
+          <w:rFonts w:ascii="FreeMono" w:hAnsi="FreeMono"/>
+          <w:b w:val="false"/>
+          <w:i w:val="false"/>
+          <w:iCs w:val="false"/>
+          <w:caps w:val="false"/>
+          <w:smallCaps w:val="false"/>
+          <w:color w:val="1B1B1B"/>
+          <w:spacing w:val="0"/>
+          <w:sz w:val="16"/>
+          <w:szCs w:val="16"/>
+        </w:rPr>
+        <w:t xml:space="preserve">                </w:t>
+      </w:r>
+      <w:r>
+        <w:rPr>
+          <w:rFonts w:ascii="FreeMono" w:hAnsi="FreeMono"/>
+          <w:b w:val="false"/>
+          <w:i w:val="false"/>
+          <w:iCs w:val="false"/>
+          <w:caps w:val="false"/>
+          <w:smallCaps w:val="false"/>
+          <w:color w:val="1B1B1B"/>
+          <w:spacing w:val="0"/>
+          <w:sz w:val="16"/>
+          <w:szCs w:val="16"/>
+        </w:rPr>
+        <w:t>if (k + j &lt; width) {</w:t>
+      </w:r>
+    </w:p>
+    <w:p>
+      <w:pPr>
+        <w:pStyle w:val="Normal"/>
+        <w:jc w:val="left"/>
+        <w:rPr>
+          <w:rFonts w:ascii="FreeMono" w:hAnsi="FreeMono"/>
+          <w:sz w:val="16"/>
+          <w:szCs w:val="16"/>
+        </w:rPr>
+      </w:pPr>
+      <w:r>
+        <w:rPr>
+          <w:rFonts w:ascii="FreeMono" w:hAnsi="FreeMono"/>
+          <w:b w:val="false"/>
+          <w:i w:val="false"/>
+          <w:iCs w:val="false"/>
+          <w:caps w:val="false"/>
+          <w:smallCaps w:val="false"/>
+          <w:color w:val="1B1B1B"/>
+          <w:spacing w:val="0"/>
+          <w:sz w:val="16"/>
+          <w:szCs w:val="16"/>
+        </w:rPr>
+        <w:t xml:space="preserve">                    </w:t>
+      </w:r>
+      <w:r>
+        <w:rPr>
+          <w:rFonts w:ascii="FreeMono" w:hAnsi="FreeMono"/>
+          <w:b w:val="false"/>
+          <w:i w:val="false"/>
+          <w:iCs w:val="false"/>
+          <w:caps w:val="false"/>
+          <w:smallCaps w:val="false"/>
+          <w:color w:val="1B1B1B"/>
+          <w:spacing w:val="0"/>
+          <w:sz w:val="16"/>
+          <w:szCs w:val="16"/>
+        </w:rPr>
+        <w:t>out[current] = in[current + j];</w:t>
+      </w:r>
+    </w:p>
+    <w:p>
+      <w:pPr>
+        <w:pStyle w:val="Normal"/>
+        <w:jc w:val="left"/>
+        <w:rPr>
+          <w:rFonts w:ascii="FreeMono" w:hAnsi="FreeMono"/>
+          <w:sz w:val="16"/>
+          <w:szCs w:val="16"/>
+        </w:rPr>
+      </w:pPr>
+      <w:r>
+        <w:rPr>
+          <w:rFonts w:ascii="FreeMono" w:hAnsi="FreeMono"/>
+          <w:b w:val="false"/>
+          <w:i w:val="false"/>
+          <w:iCs w:val="false"/>
+          <w:caps w:val="false"/>
+          <w:smallCaps w:val="false"/>
+          <w:color w:val="1B1B1B"/>
+          <w:spacing w:val="0"/>
+          <w:sz w:val="16"/>
+          <w:szCs w:val="16"/>
+        </w:rPr>
+        <w:t xml:space="preserve">                </w:t>
+      </w:r>
+      <w:r>
+        <w:rPr>
+          <w:rFonts w:ascii="FreeMono" w:hAnsi="FreeMono"/>
+          <w:b w:val="false"/>
+          <w:i w:val="false"/>
+          <w:iCs w:val="false"/>
+          <w:caps w:val="false"/>
+          <w:smallCaps w:val="false"/>
+          <w:color w:val="1B1B1B"/>
+          <w:spacing w:val="0"/>
+          <w:sz w:val="16"/>
+          <w:szCs w:val="16"/>
+        </w:rPr>
+        <w:t>} else {</w:t>
+      </w:r>
+    </w:p>
+    <w:p>
+      <w:pPr>
+        <w:pStyle w:val="Normal"/>
+        <w:jc w:val="left"/>
+        <w:rPr>
+          <w:rFonts w:ascii="FreeMono" w:hAnsi="FreeMono"/>
+          <w:sz w:val="16"/>
+          <w:szCs w:val="16"/>
+        </w:rPr>
+      </w:pPr>
+      <w:r>
+        <w:rPr>
+          <w:rFonts w:ascii="FreeMono" w:hAnsi="FreeMono"/>
+          <w:b w:val="false"/>
+          <w:i w:val="false"/>
+          <w:iCs w:val="false"/>
+          <w:caps w:val="false"/>
+          <w:smallCaps w:val="false"/>
+          <w:color w:val="1B1B1B"/>
+          <w:spacing w:val="0"/>
+          <w:sz w:val="16"/>
+          <w:szCs w:val="16"/>
+        </w:rPr>
+        <w:t xml:space="preserve">                    </w:t>
+      </w:r>
+      <w:r>
+        <w:rPr>
+          <w:rFonts w:ascii="FreeMono" w:hAnsi="FreeMono"/>
+          <w:b w:val="false"/>
+          <w:i w:val="false"/>
+          <w:iCs w:val="false"/>
+          <w:caps w:val="false"/>
+          <w:smallCaps w:val="false"/>
+          <w:color w:val="1B1B1B"/>
+          <w:spacing w:val="0"/>
+          <w:sz w:val="16"/>
+          <w:szCs w:val="16"/>
+        </w:rPr>
+        <w:t>out[current] = in[current + j - width];</w:t>
+      </w:r>
+    </w:p>
+    <w:p>
+      <w:pPr>
+        <w:pStyle w:val="Normal"/>
+        <w:jc w:val="left"/>
+        <w:rPr>
+          <w:rFonts w:ascii="FreeMono" w:hAnsi="FreeMono"/>
+          <w:sz w:val="16"/>
+          <w:szCs w:val="16"/>
+        </w:rPr>
+      </w:pPr>
+      <w:r>
+        <w:rPr>
+          <w:rFonts w:ascii="FreeMono" w:hAnsi="FreeMono"/>
+          <w:b w:val="false"/>
+          <w:i w:val="false"/>
+          <w:iCs w:val="false"/>
+          <w:caps w:val="false"/>
+          <w:smallCaps w:val="false"/>
+          <w:color w:val="1B1B1B"/>
+          <w:spacing w:val="0"/>
+          <w:sz w:val="16"/>
+          <w:szCs w:val="16"/>
+        </w:rPr>
+        <w:t xml:space="preserve">                </w:t>
+      </w:r>
+      <w:r>
+        <w:rPr>
+          <w:rFonts w:ascii="FreeMono" w:hAnsi="FreeMono"/>
+          <w:b w:val="false"/>
+          <w:i w:val="false"/>
+          <w:iCs w:val="false"/>
+          <w:caps w:val="false"/>
+          <w:smallCaps w:val="false"/>
+          <w:color w:val="1B1B1B"/>
+          <w:spacing w:val="0"/>
+          <w:sz w:val="16"/>
+          <w:szCs w:val="16"/>
+        </w:rPr>
+        <w:t>}</w:t>
+      </w:r>
+    </w:p>
+    <w:p>
+      <w:pPr>
+        <w:pStyle w:val="Normal"/>
+        <w:jc w:val="left"/>
+        <w:rPr>
+          <w:rFonts w:ascii="FreeMono" w:hAnsi="FreeMono"/>
+          <w:sz w:val="16"/>
+          <w:szCs w:val="16"/>
+        </w:rPr>
+      </w:pPr>
+      <w:r>
+        <w:rPr>
+          <w:rFonts w:ascii="FreeMono" w:hAnsi="FreeMono"/>
+          <w:b w:val="false"/>
+          <w:i w:val="false"/>
+          <w:iCs w:val="false"/>
+          <w:caps w:val="false"/>
+          <w:smallCaps w:val="false"/>
+          <w:color w:val="1B1B1B"/>
+          <w:spacing w:val="0"/>
+          <w:sz w:val="16"/>
+          <w:szCs w:val="16"/>
+        </w:rPr>
+        <w:t xml:space="preserve">            </w:t>
+      </w:r>
+      <w:r>
+        <w:rPr>
+          <w:rFonts w:ascii="FreeMono" w:hAnsi="FreeMono"/>
+          <w:b w:val="false"/>
+          <w:i w:val="false"/>
+          <w:iCs w:val="false"/>
+          <w:caps w:val="false"/>
+          <w:smallCaps w:val="false"/>
+          <w:color w:val="1B1B1B"/>
+          <w:spacing w:val="0"/>
+          <w:sz w:val="16"/>
+          <w:szCs w:val="16"/>
+        </w:rPr>
+        <w:t>}</w:t>
+      </w:r>
+    </w:p>
+    <w:p>
+      <w:pPr>
+        <w:pStyle w:val="Normal"/>
+        <w:jc w:val="left"/>
+        <w:rPr>
+          <w:rFonts w:ascii="FreeMono" w:hAnsi="FreeMono"/>
+          <w:sz w:val="16"/>
+          <w:szCs w:val="16"/>
+        </w:rPr>
+      </w:pPr>
+      <w:r>
+        <w:rPr>
+          <w:rFonts w:ascii="FreeMono" w:hAnsi="FreeMono"/>
+          <w:b w:val="false"/>
+          <w:i w:val="false"/>
+          <w:iCs w:val="false"/>
+          <w:caps w:val="false"/>
+          <w:smallCaps w:val="false"/>
+          <w:color w:val="1B1B1B"/>
+          <w:spacing w:val="0"/>
+          <w:sz w:val="16"/>
+          <w:szCs w:val="16"/>
+        </w:rPr>
+        <w:t xml:space="preserve">        </w:t>
+      </w:r>
+      <w:r>
+        <w:rPr>
+          <w:rFonts w:ascii="FreeMono" w:hAnsi="FreeMono"/>
+          <w:b w:val="false"/>
+          <w:i w:val="false"/>
+          <w:iCs w:val="false"/>
+          <w:caps w:val="false"/>
+          <w:smallCaps w:val="false"/>
+          <w:color w:val="1B1B1B"/>
+          <w:spacing w:val="0"/>
+          <w:sz w:val="16"/>
+          <w:szCs w:val="16"/>
+        </w:rPr>
+        <w:t>}</w:t>
+      </w:r>
+    </w:p>
+    <w:p>
+      <w:pPr>
+        <w:pStyle w:val="Normal"/>
+        <w:jc w:val="left"/>
+        <w:rPr>
+          <w:rFonts w:ascii="FreeMono" w:hAnsi="FreeMono"/>
+          <w:sz w:val="16"/>
+          <w:szCs w:val="16"/>
+        </w:rPr>
       </w:pPr>
       <w:r>
         <w:rPr>
@@ -14615,339 +14183,6 @@
           <w:sz w:val="16"/>
           <w:szCs w:val="16"/>
         </w:rPr>
-        <w:t xml:space="preserve">for(i = 0; i &lt; n; i++) {     </w:t>
-      </w:r>
-    </w:p>
-    <w:p>
-      <w:pPr>
-        <w:pStyle w:val="Normal"/>
-        <w:jc w:val="left"/>
-        <w:rPr/>
-      </w:pPr>
-      <w:r>
-        <w:rPr>
-          <w:rFonts w:ascii="FreeMono" w:hAnsi="FreeMono"/>
-          <w:b w:val="false"/>
-          <w:i w:val="false"/>
-          <w:iCs w:val="false"/>
-          <w:caps w:val="false"/>
-          <w:smallCaps w:val="false"/>
-          <w:color w:val="1B1B1B"/>
-          <w:spacing w:val="0"/>
-          <w:sz w:val="16"/>
-          <w:szCs w:val="16"/>
-        </w:rPr>
-        <w:t xml:space="preserve">        </w:t>
-      </w:r>
-      <w:r>
-        <w:rPr>
-          <w:rFonts w:ascii="FreeMono" w:hAnsi="FreeMono"/>
-          <w:b w:val="false"/>
-          <w:i w:val="false"/>
-          <w:iCs w:val="false"/>
-          <w:caps w:val="false"/>
-          <w:smallCaps w:val="false"/>
-          <w:color w:val="1B1B1B"/>
-          <w:spacing w:val="0"/>
-          <w:sz w:val="16"/>
-          <w:szCs w:val="16"/>
-        </w:rPr>
-        <w:t>for(j = 0; j &lt; height; j++) {</w:t>
-      </w:r>
-    </w:p>
-    <w:p>
-      <w:pPr>
-        <w:pStyle w:val="Normal"/>
-        <w:jc w:val="left"/>
-        <w:rPr/>
-      </w:pPr>
-      <w:r>
-        <w:rPr>
-          <w:rFonts w:ascii="FreeMono" w:hAnsi="FreeMono"/>
-          <w:b w:val="false"/>
-          <w:i w:val="false"/>
-          <w:iCs w:val="false"/>
-          <w:caps w:val="false"/>
-          <w:smallCaps w:val="false"/>
-          <w:color w:val="1B1B1B"/>
-          <w:spacing w:val="0"/>
-          <w:sz w:val="16"/>
-          <w:szCs w:val="16"/>
-        </w:rPr>
-        <w:t xml:space="preserve">            </w:t>
-      </w:r>
-      <w:r>
-        <w:rPr>
-          <w:rFonts w:ascii="FreeMono" w:hAnsi="FreeMono"/>
-          <w:b w:val="false"/>
-          <w:i w:val="false"/>
-          <w:iCs w:val="false"/>
-          <w:caps w:val="false"/>
-          <w:smallCaps w:val="false"/>
-          <w:color w:val="1B1B1B"/>
-          <w:spacing w:val="0"/>
-          <w:sz w:val="16"/>
-          <w:szCs w:val="16"/>
-        </w:rPr>
-        <w:t>// printf("i = %d, j= %d, threadId = %d \n", i, j, omp_get_thread_num());</w:t>
-      </w:r>
-    </w:p>
-    <w:p>
-      <w:pPr>
-        <w:pStyle w:val="Normal"/>
-        <w:jc w:val="left"/>
-        <w:rPr/>
-      </w:pPr>
-      <w:r>
-        <w:rPr>
-          <w:rFonts w:ascii="FreeMono" w:hAnsi="FreeMono"/>
-          <w:b w:val="false"/>
-          <w:i w:val="false"/>
-          <w:iCs w:val="false"/>
-          <w:caps w:val="false"/>
-          <w:smallCaps w:val="false"/>
-          <w:color w:val="1B1B1B"/>
-          <w:spacing w:val="0"/>
-          <w:sz w:val="16"/>
-          <w:szCs w:val="16"/>
-        </w:rPr>
-        <w:t xml:space="preserve">            </w:t>
-      </w:r>
-      <w:r>
-        <w:rPr>
-          <w:rFonts w:ascii="FreeMono" w:hAnsi="FreeMono"/>
-          <w:b w:val="false"/>
-          <w:i w:val="false"/>
-          <w:iCs w:val="false"/>
-          <w:caps w:val="false"/>
-          <w:smallCaps w:val="false"/>
-          <w:color w:val="1B1B1B"/>
-          <w:spacing w:val="0"/>
-          <w:sz w:val="16"/>
-          <w:szCs w:val="16"/>
-        </w:rPr>
-        <w:t>for(k = 0; k &lt; width; k++) {</w:t>
-      </w:r>
-    </w:p>
-    <w:p>
-      <w:pPr>
-        <w:pStyle w:val="Normal"/>
-        <w:jc w:val="left"/>
-        <w:rPr/>
-      </w:pPr>
-      <w:r>
-        <w:rPr>
-          <w:rFonts w:ascii="FreeMono" w:hAnsi="FreeMono"/>
-          <w:b w:val="false"/>
-          <w:i w:val="false"/>
-          <w:iCs w:val="false"/>
-          <w:caps w:val="false"/>
-          <w:smallCaps w:val="false"/>
-          <w:color w:val="1B1B1B"/>
-          <w:spacing w:val="0"/>
-          <w:sz w:val="16"/>
-          <w:szCs w:val="16"/>
-        </w:rPr>
-        <w:t xml:space="preserve">                </w:t>
-      </w:r>
-      <w:r>
-        <w:rPr>
-          <w:rFonts w:ascii="FreeMono" w:hAnsi="FreeMono"/>
-          <w:b w:val="false"/>
-          <w:i w:val="false"/>
-          <w:iCs w:val="false"/>
-          <w:caps w:val="false"/>
-          <w:smallCaps w:val="false"/>
-          <w:color w:val="1B1B1B"/>
-          <w:spacing w:val="0"/>
-          <w:sz w:val="16"/>
-          <w:szCs w:val="16"/>
-        </w:rPr>
-        <w:t>int current = i * width * height + j * width + k;</w:t>
-      </w:r>
-    </w:p>
-    <w:p>
-      <w:pPr>
-        <w:pStyle w:val="Normal"/>
-        <w:jc w:val="left"/>
-        <w:rPr/>
-      </w:pPr>
-      <w:r>
-        <w:rPr>
-          <w:rFonts w:ascii="FreeMono" w:hAnsi="FreeMono"/>
-          <w:b w:val="false"/>
-          <w:i w:val="false"/>
-          <w:iCs w:val="false"/>
-          <w:caps w:val="false"/>
-          <w:smallCaps w:val="false"/>
-          <w:color w:val="1B1B1B"/>
-          <w:spacing w:val="0"/>
-          <w:sz w:val="16"/>
-          <w:szCs w:val="16"/>
-        </w:rPr>
-        <w:t xml:space="preserve">                </w:t>
-      </w:r>
-      <w:r>
-        <w:rPr>
-          <w:rFonts w:ascii="FreeMono" w:hAnsi="FreeMono"/>
-          <w:b w:val="false"/>
-          <w:i w:val="false"/>
-          <w:iCs w:val="false"/>
-          <w:caps w:val="false"/>
-          <w:smallCaps w:val="false"/>
-          <w:color w:val="1B1B1B"/>
-          <w:spacing w:val="0"/>
-          <w:sz w:val="16"/>
-          <w:szCs w:val="16"/>
-        </w:rPr>
-        <w:t>if (k + j &lt; width) {</w:t>
-      </w:r>
-    </w:p>
-    <w:p>
-      <w:pPr>
-        <w:pStyle w:val="Normal"/>
-        <w:jc w:val="left"/>
-        <w:rPr/>
-      </w:pPr>
-      <w:r>
-        <w:rPr>
-          <w:rFonts w:ascii="FreeMono" w:hAnsi="FreeMono"/>
-          <w:b w:val="false"/>
-          <w:i w:val="false"/>
-          <w:iCs w:val="false"/>
-          <w:caps w:val="false"/>
-          <w:smallCaps w:val="false"/>
-          <w:color w:val="1B1B1B"/>
-          <w:spacing w:val="0"/>
-          <w:sz w:val="16"/>
-          <w:szCs w:val="16"/>
-        </w:rPr>
-        <w:t xml:space="preserve">                    </w:t>
-      </w:r>
-      <w:r>
-        <w:rPr>
-          <w:rFonts w:ascii="FreeMono" w:hAnsi="FreeMono"/>
-          <w:b w:val="false"/>
-          <w:i w:val="false"/>
-          <w:iCs w:val="false"/>
-          <w:caps w:val="false"/>
-          <w:smallCaps w:val="false"/>
-          <w:color w:val="1B1B1B"/>
-          <w:spacing w:val="0"/>
-          <w:sz w:val="16"/>
-          <w:szCs w:val="16"/>
-        </w:rPr>
-        <w:t>out[current] = in[current + j];</w:t>
-      </w:r>
-    </w:p>
-    <w:p>
-      <w:pPr>
-        <w:pStyle w:val="Normal"/>
-        <w:jc w:val="left"/>
-        <w:rPr/>
-      </w:pPr>
-      <w:r>
-        <w:rPr>
-          <w:rFonts w:ascii="FreeMono" w:hAnsi="FreeMono"/>
-          <w:b w:val="false"/>
-          <w:i w:val="false"/>
-          <w:iCs w:val="false"/>
-          <w:caps w:val="false"/>
-          <w:smallCaps w:val="false"/>
-          <w:color w:val="1B1B1B"/>
-          <w:spacing w:val="0"/>
-          <w:sz w:val="16"/>
-          <w:szCs w:val="16"/>
-        </w:rPr>
-        <w:t xml:space="preserve">                </w:t>
-      </w:r>
-      <w:r>
-        <w:rPr>
-          <w:rFonts w:ascii="FreeMono" w:hAnsi="FreeMono"/>
-          <w:b w:val="false"/>
-          <w:i w:val="false"/>
-          <w:iCs w:val="false"/>
-          <w:caps w:val="false"/>
-          <w:smallCaps w:val="false"/>
-          <w:color w:val="1B1B1B"/>
-          <w:spacing w:val="0"/>
-          <w:sz w:val="16"/>
-          <w:szCs w:val="16"/>
-        </w:rPr>
-        <w:t>} else {</w:t>
-      </w:r>
-    </w:p>
-    <w:p>
-      <w:pPr>
-        <w:pStyle w:val="Normal"/>
-        <w:jc w:val="left"/>
-        <w:rPr/>
-      </w:pPr>
-      <w:r>
-        <w:rPr>
-          <w:rFonts w:ascii="FreeMono" w:hAnsi="FreeMono"/>
-          <w:b w:val="false"/>
-          <w:i w:val="false"/>
-          <w:iCs w:val="false"/>
-          <w:caps w:val="false"/>
-          <w:smallCaps w:val="false"/>
-          <w:color w:val="1B1B1B"/>
-          <w:spacing w:val="0"/>
-          <w:sz w:val="16"/>
-          <w:szCs w:val="16"/>
-        </w:rPr>
-        <w:t xml:space="preserve">                    </w:t>
-      </w:r>
-      <w:r>
-        <w:rPr>
-          <w:rFonts w:ascii="FreeMono" w:hAnsi="FreeMono"/>
-          <w:b w:val="false"/>
-          <w:i w:val="false"/>
-          <w:iCs w:val="false"/>
-          <w:caps w:val="false"/>
-          <w:smallCaps w:val="false"/>
-          <w:color w:val="1B1B1B"/>
-          <w:spacing w:val="0"/>
-          <w:sz w:val="16"/>
-          <w:szCs w:val="16"/>
-        </w:rPr>
-        <w:t>out[current] = in[current + j - width];</w:t>
-      </w:r>
-    </w:p>
-    <w:p>
-      <w:pPr>
-        <w:pStyle w:val="Normal"/>
-        <w:jc w:val="left"/>
-        <w:rPr/>
-      </w:pPr>
-      <w:r>
-        <w:rPr>
-          <w:rFonts w:ascii="FreeMono" w:hAnsi="FreeMono"/>
-          <w:b w:val="false"/>
-          <w:i w:val="false"/>
-          <w:iCs w:val="false"/>
-          <w:caps w:val="false"/>
-          <w:smallCaps w:val="false"/>
-          <w:color w:val="1B1B1B"/>
-          <w:spacing w:val="0"/>
-          <w:sz w:val="16"/>
-          <w:szCs w:val="16"/>
-        </w:rPr>
-        <w:t xml:space="preserve">                </w:t>
-      </w:r>
-      <w:r>
-        <w:rPr>
-          <w:rFonts w:ascii="FreeMono" w:hAnsi="FreeMono"/>
-          <w:b w:val="false"/>
-          <w:i w:val="false"/>
-          <w:iCs w:val="false"/>
-          <w:caps w:val="false"/>
-          <w:smallCaps w:val="false"/>
-          <w:color w:val="1B1B1B"/>
-          <w:spacing w:val="0"/>
-          <w:sz w:val="16"/>
-          <w:szCs w:val="16"/>
-        </w:rPr>
         <w:t>}</w:t>
       </w:r>
     </w:p>
@@ -14955,23 +14190,12 @@
       <w:pPr>
         <w:pStyle w:val="Normal"/>
         <w:jc w:val="left"/>
-        <w:rPr/>
-      </w:pPr>
-      <w:r>
-        <w:rPr>
-          <w:rFonts w:ascii="FreeMono" w:hAnsi="FreeMono"/>
-          <w:b w:val="false"/>
-          <w:i w:val="false"/>
-          <w:iCs w:val="false"/>
-          <w:caps w:val="false"/>
-          <w:smallCaps w:val="false"/>
-          <w:color w:val="1B1B1B"/>
-          <w:spacing w:val="0"/>
-          <w:sz w:val="16"/>
-          <w:szCs w:val="16"/>
-        </w:rPr>
-        <w:t xml:space="preserve">            </w:t>
-      </w:r>
+        <w:rPr>
+          <w:rFonts w:ascii="FreeMono" w:hAnsi="FreeMono"/>
+          <w:sz w:val="16"/>
+          <w:szCs w:val="16"/>
+        </w:rPr>
+      </w:pPr>
       <w:r>
         <w:rPr>
           <w:rFonts w:ascii="FreeMono" w:hAnsi="FreeMono"/>
@@ -14992,23 +14216,53 @@
       <w:pPr>
         <w:pStyle w:val="Normal"/>
         <w:jc w:val="left"/>
-        <w:rPr/>
-      </w:pPr>
-      <w:r>
-        <w:rPr>
-          <w:rFonts w:ascii="FreeMono" w:hAnsi="FreeMono"/>
-          <w:b w:val="false"/>
-          <w:i w:val="false"/>
-          <w:iCs w:val="false"/>
-          <w:caps w:val="false"/>
-          <w:smallCaps w:val="false"/>
-          <w:color w:val="1B1B1B"/>
-          <w:spacing w:val="0"/>
-          <w:sz w:val="16"/>
-          <w:szCs w:val="16"/>
-        </w:rPr>
-        <w:t xml:space="preserve">        </w:t>
-      </w:r>
+        <w:rPr>
+          <w:rFonts w:ascii="FreeMono" w:hAnsi="FreeMono"/>
+          <w:sz w:val="16"/>
+          <w:szCs w:val="16"/>
+        </w:rPr>
+      </w:pPr>
+      <w:r>
+        <w:rPr>
+          <w:rFonts w:ascii="FreeMono" w:hAnsi="FreeMono"/>
+          <w:b w:val="false"/>
+          <w:i w:val="false"/>
+          <w:iCs w:val="false"/>
+          <w:caps w:val="false"/>
+          <w:smallCaps w:val="false"/>
+          <w:color w:val="1B1B1B"/>
+          <w:spacing w:val="0"/>
+          <w:sz w:val="16"/>
+          <w:szCs w:val="16"/>
+        </w:rPr>
+        <w:t xml:space="preserve">    </w:t>
+      </w:r>
+      <w:r>
+        <w:rPr>
+          <w:rFonts w:ascii="FreeMono" w:hAnsi="FreeMono"/>
+          <w:b w:val="false"/>
+          <w:i w:val="false"/>
+          <w:iCs w:val="false"/>
+          <w:caps w:val="false"/>
+          <w:smallCaps w:val="false"/>
+          <w:color w:val="1B1B1B"/>
+          <w:spacing w:val="0"/>
+          <w:sz w:val="16"/>
+          <w:szCs w:val="16"/>
+        </w:rPr>
+        <w:t>printf("Calculations complete\n");</w:t>
+      </w:r>
+    </w:p>
+    <w:p>
+      <w:pPr>
+        <w:pStyle w:val="Normal"/>
+        <w:jc w:val="left"/>
+        <w:rPr>
+          <w:rFonts w:ascii="FreeMono" w:hAnsi="FreeMono"/>
+          <w:sz w:val="16"/>
+          <w:szCs w:val="16"/>
+        </w:rPr>
+      </w:pPr>
       <w:r>
         <w:rPr>
           <w:rFonts w:ascii="FreeMono" w:hAnsi="FreeMono"/>
@@ -15029,118 +14283,28 @@
       <w:pPr>
         <w:pStyle w:val="Normal"/>
         <w:jc w:val="left"/>
-        <w:rPr/>
-      </w:pPr>
-      <w:r>
-        <w:rPr>
-          <w:rFonts w:ascii="FreeMono" w:hAnsi="FreeMono"/>
-          <w:b w:val="false"/>
-          <w:i w:val="false"/>
-          <w:iCs w:val="false"/>
-          <w:caps w:val="false"/>
-          <w:smallCaps w:val="false"/>
-          <w:color w:val="1B1B1B"/>
-          <w:spacing w:val="0"/>
-          <w:sz w:val="16"/>
-          <w:szCs w:val="16"/>
-        </w:rPr>
-        <w:t xml:space="preserve">    </w:t>
-      </w:r>
-      <w:r>
-        <w:rPr>
-          <w:rFonts w:ascii="FreeMono" w:hAnsi="FreeMono"/>
-          <w:b w:val="false"/>
-          <w:i w:val="false"/>
-          <w:iCs w:val="false"/>
-          <w:caps w:val="false"/>
-          <w:smallCaps w:val="false"/>
-          <w:color w:val="1B1B1B"/>
-          <w:spacing w:val="0"/>
-          <w:sz w:val="16"/>
-          <w:szCs w:val="16"/>
-        </w:rPr>
-        <w:t>}</w:t>
-      </w:r>
-    </w:p>
-    <w:p>
-      <w:pPr>
-        <w:pStyle w:val="Normal"/>
-        <w:jc w:val="left"/>
-        <w:rPr/>
-      </w:pPr>
-      <w:r>
-        <w:rPr>
-          <w:rFonts w:ascii="FreeMono" w:hAnsi="FreeMono"/>
-          <w:b w:val="false"/>
-          <w:i w:val="false"/>
-          <w:iCs w:val="false"/>
-          <w:caps w:val="false"/>
-          <w:smallCaps w:val="false"/>
-          <w:color w:val="1B1B1B"/>
-          <w:spacing w:val="0"/>
-          <w:sz w:val="16"/>
-          <w:szCs w:val="16"/>
-        </w:rPr>
-        <w:t>}</w:t>
-      </w:r>
-    </w:p>
-    <w:p>
-      <w:pPr>
-        <w:pStyle w:val="Normal"/>
-        <w:jc w:val="left"/>
-        <w:rPr/>
-      </w:pPr>
-      <w:r>
-        <w:rPr>
-          <w:rFonts w:ascii="FreeMono" w:hAnsi="FreeMono"/>
-          <w:b w:val="false"/>
-          <w:i w:val="false"/>
-          <w:iCs w:val="false"/>
-          <w:caps w:val="false"/>
-          <w:smallCaps w:val="false"/>
-          <w:color w:val="1B1B1B"/>
-          <w:spacing w:val="0"/>
-          <w:sz w:val="16"/>
-          <w:szCs w:val="16"/>
-        </w:rPr>
-        <w:t xml:space="preserve">    </w:t>
-      </w:r>
-      <w:r>
-        <w:rPr>
-          <w:rFonts w:ascii="FreeMono" w:hAnsi="FreeMono"/>
-          <w:b w:val="false"/>
-          <w:i w:val="false"/>
-          <w:iCs w:val="false"/>
-          <w:caps w:val="false"/>
-          <w:smallCaps w:val="false"/>
-          <w:color w:val="1B1B1B"/>
-          <w:spacing w:val="0"/>
-          <w:sz w:val="16"/>
-          <w:szCs w:val="16"/>
-        </w:rPr>
-        <w:t>printf("Calculations complete\n");</w:t>
-      </w:r>
-    </w:p>
-    <w:p>
-      <w:pPr>
-        <w:pStyle w:val="Normal"/>
-        <w:jc w:val="left"/>
-        <w:rPr/>
-      </w:pPr>
-      <w:r>
-        <w:rPr>
-          <w:rFonts w:ascii="FreeMono" w:hAnsi="FreeMono"/>
-          <w:b w:val="false"/>
-          <w:i w:val="false"/>
-          <w:iCs w:val="false"/>
-          <w:caps w:val="false"/>
-          <w:smallCaps w:val="false"/>
-          <w:color w:val="1B1B1B"/>
-          <w:spacing w:val="0"/>
-          <w:sz w:val="16"/>
-          <w:szCs w:val="16"/>
-        </w:rPr>
-        <w:t>}</w:t>
+        <w:rPr>
+          <w:b w:val="false"/>
+          <w:b w:val="false"/>
+          <w:i w:val="false"/>
+          <w:i w:val="false"/>
+          <w:iCs w:val="false"/>
+          <w:caps w:val="false"/>
+          <w:smallCaps w:val="false"/>
+          <w:color w:val="1B1B1B"/>
+          <w:spacing w:val="0"/>
+        </w:rPr>
+      </w:pPr>
+      <w:r>
+        <w:rPr>
+          <w:b w:val="false"/>
+          <w:i w:val="false"/>
+          <w:iCs w:val="false"/>
+          <w:caps w:val="false"/>
+          <w:smallCaps w:val="false"/>
+          <w:color w:val="1B1B1B"/>
+          <w:spacing w:val="0"/>
+        </w:rPr>
       </w:r>
     </w:p>
     <w:p>
@@ -15161,7 +14325,7 @@
           <w:sz w:val="28"/>
           <w:szCs w:val="28"/>
         </w:rPr>
-        <w:t>Таблица 3. Результаты работы программы с использованием OpenMP для 8 потоков с различными уровнями распараллеливания</w:t>
+        <w:t>Листинг 5. Построчное распараллеливание с использование collapse</w:t>
       </w:r>
     </w:p>
     <w:p>
@@ -15183,17 +14347,8 @@
         </w:rPr>
       </w:pPr>
       <w:r>
-        <w:rPr/>
-      </w:r>
-    </w:p>
-    <w:p>
-      <w:pPr>
-        <w:pStyle w:val="Normal"/>
-        <w:jc w:val="left"/>
-        <w:rPr>
-          <w:b w:val="false"/>
-          <w:b w:val="false"/>
-          <w:i w:val="false"/>
+        <w:rPr>
+          <w:b w:val="false"/>
           <w:i w:val="false"/>
           <w:iCs w:val="false"/>
           <w:caps w:val="false"/>
@@ -15203,25 +14358,838 @@
           <w:sz w:val="28"/>
           <w:szCs w:val="28"/>
         </w:rPr>
-      </w:pPr>
-      <w:r>
-        <w:rPr/>
-        <w:object>
-          <v:shape id="ole_rId7" style="width:256.05pt;height:128.05pt" o:ole="">
-            <v:imagedata r:id="rId8" o:title=""/>
-          </v:shape>
-          <o:OLEObject Type="Embed" ProgID="Excel.Sheet.12" ShapeID="ole_rId7" DrawAspect="Content" ObjectID="_1211812829" r:id="rId7"/>
-        </w:object>
-      </w:r>
-    </w:p>
-    <w:p>
-      <w:pPr>
-        <w:pStyle w:val="Normal"/>
-        <w:jc w:val="left"/>
-        <w:rPr>
-          <w:b w:val="false"/>
-          <w:b w:val="false"/>
-          <w:i w:val="false"/>
+      </w:r>
+    </w:p>
+    <w:p>
+      <w:pPr>
+        <w:pStyle w:val="Normal"/>
+        <w:jc w:val="left"/>
+        <w:rPr/>
+      </w:pPr>
+      <w:r>
+        <w:rPr>
+          <w:rFonts w:ascii="FreeMono" w:hAnsi="FreeMono"/>
+          <w:b w:val="false"/>
+          <w:i w:val="false"/>
+          <w:iCs w:val="false"/>
+          <w:caps w:val="false"/>
+          <w:smallCaps w:val="false"/>
+          <w:color w:val="1B1B1B"/>
+          <w:spacing w:val="0"/>
+          <w:sz w:val="16"/>
+          <w:szCs w:val="16"/>
+        </w:rPr>
+        <w:t>void process(int n, int height, int width, u_char *in, u_char *out, int n_threads) {</w:t>
+      </w:r>
+    </w:p>
+    <w:p>
+      <w:pPr>
+        <w:pStyle w:val="Normal"/>
+        <w:jc w:val="left"/>
+        <w:rPr/>
+      </w:pPr>
+      <w:r>
+        <w:rPr>
+          <w:rFonts w:ascii="FreeMono" w:hAnsi="FreeMono"/>
+          <w:b w:val="false"/>
+          <w:i w:val="false"/>
+          <w:iCs w:val="false"/>
+          <w:caps w:val="false"/>
+          <w:smallCaps w:val="false"/>
+          <w:color w:val="1B1B1B"/>
+          <w:spacing w:val="0"/>
+          <w:sz w:val="16"/>
+          <w:szCs w:val="16"/>
+        </w:rPr>
+        <w:t xml:space="preserve">    </w:t>
+      </w:r>
+      <w:r>
+        <w:rPr>
+          <w:rFonts w:ascii="FreeMono" w:hAnsi="FreeMono"/>
+          <w:b w:val="false"/>
+          <w:i w:val="false"/>
+          <w:iCs w:val="false"/>
+          <w:caps w:val="false"/>
+          <w:smallCaps w:val="false"/>
+          <w:color w:val="1B1B1B"/>
+          <w:spacing w:val="0"/>
+          <w:sz w:val="16"/>
+          <w:szCs w:val="16"/>
+        </w:rPr>
+        <w:t>printf("Start calculations\n");</w:t>
+      </w:r>
+    </w:p>
+    <w:p>
+      <w:pPr>
+        <w:pStyle w:val="Normal"/>
+        <w:jc w:val="left"/>
+        <w:rPr/>
+      </w:pPr>
+      <w:r>
+        <w:rPr>
+          <w:rFonts w:ascii="FreeMono" w:hAnsi="FreeMono"/>
+          <w:b w:val="false"/>
+          <w:i w:val="false"/>
+          <w:iCs w:val="false"/>
+          <w:caps w:val="false"/>
+          <w:smallCaps w:val="false"/>
+          <w:color w:val="1B1B1B"/>
+          <w:spacing w:val="0"/>
+          <w:sz w:val="16"/>
+          <w:szCs w:val="16"/>
+        </w:rPr>
+        <w:t xml:space="preserve">    </w:t>
+      </w:r>
+      <w:r>
+        <w:rPr>
+          <w:rFonts w:ascii="FreeMono" w:hAnsi="FreeMono"/>
+          <w:b w:val="false"/>
+          <w:i w:val="false"/>
+          <w:iCs w:val="false"/>
+          <w:caps w:val="false"/>
+          <w:smallCaps w:val="false"/>
+          <w:color w:val="1B1B1B"/>
+          <w:spacing w:val="0"/>
+          <w:sz w:val="16"/>
+          <w:szCs w:val="16"/>
+        </w:rPr>
+        <w:t>omp_set_dynamic(0);</w:t>
+      </w:r>
+    </w:p>
+    <w:p>
+      <w:pPr>
+        <w:pStyle w:val="Normal"/>
+        <w:jc w:val="left"/>
+        <w:rPr/>
+      </w:pPr>
+      <w:r>
+        <w:rPr>
+          <w:rFonts w:ascii="FreeMono" w:hAnsi="FreeMono"/>
+          <w:b w:val="false"/>
+          <w:i w:val="false"/>
+          <w:iCs w:val="false"/>
+          <w:caps w:val="false"/>
+          <w:smallCaps w:val="false"/>
+          <w:color w:val="1B1B1B"/>
+          <w:spacing w:val="0"/>
+          <w:sz w:val="16"/>
+          <w:szCs w:val="16"/>
+        </w:rPr>
+        <w:t xml:space="preserve">    </w:t>
+      </w:r>
+      <w:r>
+        <w:rPr>
+          <w:rFonts w:ascii="FreeMono" w:hAnsi="FreeMono"/>
+          <w:b w:val="false"/>
+          <w:i w:val="false"/>
+          <w:iCs w:val="false"/>
+          <w:caps w:val="false"/>
+          <w:smallCaps w:val="false"/>
+          <w:color w:val="1B1B1B"/>
+          <w:spacing w:val="0"/>
+          <w:sz w:val="16"/>
+          <w:szCs w:val="16"/>
+        </w:rPr>
+        <w:t>omp_set_num_threads(n_threads);</w:t>
+      </w:r>
+    </w:p>
+    <w:p>
+      <w:pPr>
+        <w:pStyle w:val="Normal"/>
+        <w:jc w:val="left"/>
+        <w:rPr>
+          <w:b w:val="false"/>
+          <w:b w:val="false"/>
+          <w:caps w:val="false"/>
+          <w:smallCaps w:val="false"/>
+          <w:color w:val="1B1B1B"/>
+          <w:spacing w:val="0"/>
+        </w:rPr>
+      </w:pPr>
+      <w:r>
+        <w:rPr>
+          <w:b w:val="false"/>
+          <w:caps w:val="false"/>
+          <w:smallCaps w:val="false"/>
+          <w:color w:val="1B1B1B"/>
+          <w:spacing w:val="0"/>
+        </w:rPr>
+      </w:r>
+    </w:p>
+    <w:p>
+      <w:pPr>
+        <w:pStyle w:val="Normal"/>
+        <w:jc w:val="left"/>
+        <w:rPr/>
+      </w:pPr>
+      <w:r>
+        <w:rPr>
+          <w:rFonts w:ascii="FreeMono" w:hAnsi="FreeMono"/>
+          <w:b w:val="false"/>
+          <w:i w:val="false"/>
+          <w:iCs w:val="false"/>
+          <w:caps w:val="false"/>
+          <w:smallCaps w:val="false"/>
+          <w:color w:val="1B1B1B"/>
+          <w:spacing w:val="0"/>
+          <w:sz w:val="16"/>
+          <w:szCs w:val="16"/>
+        </w:rPr>
+        <w:t>int i, j, k;</w:t>
+      </w:r>
+    </w:p>
+    <w:p>
+      <w:pPr>
+        <w:pStyle w:val="Normal"/>
+        <w:jc w:val="left"/>
+        <w:rPr/>
+      </w:pPr>
+      <w:r>
+        <w:rPr>
+          <w:rFonts w:ascii="FreeMono" w:hAnsi="FreeMono"/>
+          <w:b w:val="false"/>
+          <w:i w:val="false"/>
+          <w:iCs w:val="false"/>
+          <w:caps w:val="false"/>
+          <w:smallCaps w:val="false"/>
+          <w:color w:val="1B1B1B"/>
+          <w:spacing w:val="0"/>
+          <w:sz w:val="16"/>
+          <w:szCs w:val="16"/>
+        </w:rPr>
+        <w:t>#pragma omp parallel shared(in, out) private(i,j,k)</w:t>
+      </w:r>
+    </w:p>
+    <w:p>
+      <w:pPr>
+        <w:pStyle w:val="Normal"/>
+        <w:jc w:val="left"/>
+        <w:rPr/>
+      </w:pPr>
+      <w:r>
+        <w:rPr>
+          <w:rFonts w:ascii="FreeMono" w:hAnsi="FreeMono"/>
+          <w:b w:val="false"/>
+          <w:i w:val="false"/>
+          <w:iCs w:val="false"/>
+          <w:caps w:val="false"/>
+          <w:smallCaps w:val="false"/>
+          <w:color w:val="1B1B1B"/>
+          <w:spacing w:val="0"/>
+          <w:sz w:val="16"/>
+          <w:szCs w:val="16"/>
+        </w:rPr>
+        <w:t>{</w:t>
+      </w:r>
+    </w:p>
+    <w:p>
+      <w:pPr>
+        <w:pStyle w:val="Normal"/>
+        <w:jc w:val="left"/>
+        <w:rPr/>
+      </w:pPr>
+      <w:r>
+        <w:rPr>
+          <w:rFonts w:ascii="FreeMono" w:hAnsi="FreeMono"/>
+          <w:b w:val="false"/>
+          <w:i w:val="false"/>
+          <w:iCs w:val="false"/>
+          <w:caps w:val="false"/>
+          <w:smallCaps w:val="false"/>
+          <w:color w:val="1B1B1B"/>
+          <w:spacing w:val="0"/>
+          <w:sz w:val="16"/>
+          <w:szCs w:val="16"/>
+        </w:rPr>
+        <w:t xml:space="preserve">   </w:t>
+      </w:r>
+      <w:r>
+        <w:rPr>
+          <w:rFonts w:ascii="FreeMono" w:hAnsi="FreeMono"/>
+          <w:b w:val="false"/>
+          <w:i w:val="false"/>
+          <w:iCs w:val="false"/>
+          <w:caps w:val="false"/>
+          <w:smallCaps w:val="false"/>
+          <w:color w:val="1B1B1B"/>
+          <w:spacing w:val="0"/>
+          <w:sz w:val="16"/>
+          <w:szCs w:val="16"/>
+        </w:rPr>
+        <w:t>#pragma omp for collapse(2)</w:t>
+      </w:r>
+    </w:p>
+    <w:p>
+      <w:pPr>
+        <w:pStyle w:val="Normal"/>
+        <w:jc w:val="left"/>
+        <w:rPr/>
+      </w:pPr>
+      <w:r>
+        <w:rPr>
+          <w:rFonts w:ascii="FreeMono" w:hAnsi="FreeMono"/>
+          <w:b w:val="false"/>
+          <w:i w:val="false"/>
+          <w:iCs w:val="false"/>
+          <w:caps w:val="false"/>
+          <w:smallCaps w:val="false"/>
+          <w:color w:val="1B1B1B"/>
+          <w:spacing w:val="0"/>
+          <w:sz w:val="16"/>
+          <w:szCs w:val="16"/>
+        </w:rPr>
+        <w:t xml:space="preserve">    </w:t>
+      </w:r>
+      <w:r>
+        <w:rPr>
+          <w:rFonts w:ascii="FreeMono" w:hAnsi="FreeMono"/>
+          <w:b w:val="false"/>
+          <w:i w:val="false"/>
+          <w:iCs w:val="false"/>
+          <w:caps w:val="false"/>
+          <w:smallCaps w:val="false"/>
+          <w:color w:val="1B1B1B"/>
+          <w:spacing w:val="0"/>
+          <w:sz w:val="16"/>
+          <w:szCs w:val="16"/>
+        </w:rPr>
+        <w:t xml:space="preserve">for(i = 0; i &lt; n; i++) {     </w:t>
+      </w:r>
+    </w:p>
+    <w:p>
+      <w:pPr>
+        <w:pStyle w:val="Normal"/>
+        <w:jc w:val="left"/>
+        <w:rPr/>
+      </w:pPr>
+      <w:r>
+        <w:rPr>
+          <w:rFonts w:ascii="FreeMono" w:hAnsi="FreeMono"/>
+          <w:b w:val="false"/>
+          <w:i w:val="false"/>
+          <w:iCs w:val="false"/>
+          <w:caps w:val="false"/>
+          <w:smallCaps w:val="false"/>
+          <w:color w:val="1B1B1B"/>
+          <w:spacing w:val="0"/>
+          <w:sz w:val="16"/>
+          <w:szCs w:val="16"/>
+        </w:rPr>
+        <w:t xml:space="preserve">        </w:t>
+      </w:r>
+      <w:r>
+        <w:rPr>
+          <w:rFonts w:ascii="FreeMono" w:hAnsi="FreeMono"/>
+          <w:b w:val="false"/>
+          <w:i w:val="false"/>
+          <w:iCs w:val="false"/>
+          <w:caps w:val="false"/>
+          <w:smallCaps w:val="false"/>
+          <w:color w:val="1B1B1B"/>
+          <w:spacing w:val="0"/>
+          <w:sz w:val="16"/>
+          <w:szCs w:val="16"/>
+        </w:rPr>
+        <w:t>for(j = 0; j &lt; height; j++) {</w:t>
+      </w:r>
+    </w:p>
+    <w:p>
+      <w:pPr>
+        <w:pStyle w:val="Normal"/>
+        <w:jc w:val="left"/>
+        <w:rPr/>
+      </w:pPr>
+      <w:r>
+        <w:rPr>
+          <w:rFonts w:ascii="FreeMono" w:hAnsi="FreeMono"/>
+          <w:b w:val="false"/>
+          <w:i w:val="false"/>
+          <w:iCs w:val="false"/>
+          <w:caps w:val="false"/>
+          <w:smallCaps w:val="false"/>
+          <w:color w:val="1B1B1B"/>
+          <w:spacing w:val="0"/>
+          <w:sz w:val="16"/>
+          <w:szCs w:val="16"/>
+        </w:rPr>
+        <w:t xml:space="preserve">            </w:t>
+      </w:r>
+      <w:r>
+        <w:rPr>
+          <w:rFonts w:ascii="FreeMono" w:hAnsi="FreeMono"/>
+          <w:b w:val="false"/>
+          <w:i w:val="false"/>
+          <w:iCs w:val="false"/>
+          <w:caps w:val="false"/>
+          <w:smallCaps w:val="false"/>
+          <w:color w:val="1B1B1B"/>
+          <w:spacing w:val="0"/>
+          <w:sz w:val="16"/>
+          <w:szCs w:val="16"/>
+        </w:rPr>
+        <w:t>// printf("i = %d, j= %d, threadId = %d \n", i, j, omp_get_thread_num());</w:t>
+      </w:r>
+    </w:p>
+    <w:p>
+      <w:pPr>
+        <w:pStyle w:val="Normal"/>
+        <w:jc w:val="left"/>
+        <w:rPr/>
+      </w:pPr>
+      <w:r>
+        <w:rPr>
+          <w:rFonts w:ascii="FreeMono" w:hAnsi="FreeMono"/>
+          <w:b w:val="false"/>
+          <w:i w:val="false"/>
+          <w:iCs w:val="false"/>
+          <w:caps w:val="false"/>
+          <w:smallCaps w:val="false"/>
+          <w:color w:val="1B1B1B"/>
+          <w:spacing w:val="0"/>
+          <w:sz w:val="16"/>
+          <w:szCs w:val="16"/>
+        </w:rPr>
+        <w:t xml:space="preserve">            </w:t>
+      </w:r>
+      <w:r>
+        <w:rPr>
+          <w:rFonts w:ascii="FreeMono" w:hAnsi="FreeMono"/>
+          <w:b w:val="false"/>
+          <w:i w:val="false"/>
+          <w:iCs w:val="false"/>
+          <w:caps w:val="false"/>
+          <w:smallCaps w:val="false"/>
+          <w:color w:val="1B1B1B"/>
+          <w:spacing w:val="0"/>
+          <w:sz w:val="16"/>
+          <w:szCs w:val="16"/>
+        </w:rPr>
+        <w:t>for(k = 0; k &lt; width; k++) {</w:t>
+      </w:r>
+    </w:p>
+    <w:p>
+      <w:pPr>
+        <w:pStyle w:val="Normal"/>
+        <w:jc w:val="left"/>
+        <w:rPr/>
+      </w:pPr>
+      <w:r>
+        <w:rPr>
+          <w:rFonts w:ascii="FreeMono" w:hAnsi="FreeMono"/>
+          <w:b w:val="false"/>
+          <w:i w:val="false"/>
+          <w:iCs w:val="false"/>
+          <w:caps w:val="false"/>
+          <w:smallCaps w:val="false"/>
+          <w:color w:val="1B1B1B"/>
+          <w:spacing w:val="0"/>
+          <w:sz w:val="16"/>
+          <w:szCs w:val="16"/>
+        </w:rPr>
+        <w:t xml:space="preserve">                </w:t>
+      </w:r>
+      <w:r>
+        <w:rPr>
+          <w:rFonts w:ascii="FreeMono" w:hAnsi="FreeMono"/>
+          <w:b w:val="false"/>
+          <w:i w:val="false"/>
+          <w:iCs w:val="false"/>
+          <w:caps w:val="false"/>
+          <w:smallCaps w:val="false"/>
+          <w:color w:val="1B1B1B"/>
+          <w:spacing w:val="0"/>
+          <w:sz w:val="16"/>
+          <w:szCs w:val="16"/>
+        </w:rPr>
+        <w:t>int current = i * width * height + j * width + k;</w:t>
+      </w:r>
+    </w:p>
+    <w:p>
+      <w:pPr>
+        <w:pStyle w:val="Normal"/>
+        <w:jc w:val="left"/>
+        <w:rPr/>
+      </w:pPr>
+      <w:r>
+        <w:rPr>
+          <w:rFonts w:ascii="FreeMono" w:hAnsi="FreeMono"/>
+          <w:b w:val="false"/>
+          <w:i w:val="false"/>
+          <w:iCs w:val="false"/>
+          <w:caps w:val="false"/>
+          <w:smallCaps w:val="false"/>
+          <w:color w:val="1B1B1B"/>
+          <w:spacing w:val="0"/>
+          <w:sz w:val="16"/>
+          <w:szCs w:val="16"/>
+        </w:rPr>
+        <w:t xml:space="preserve">                </w:t>
+      </w:r>
+      <w:r>
+        <w:rPr>
+          <w:rFonts w:ascii="FreeMono" w:hAnsi="FreeMono"/>
+          <w:b w:val="false"/>
+          <w:i w:val="false"/>
+          <w:iCs w:val="false"/>
+          <w:caps w:val="false"/>
+          <w:smallCaps w:val="false"/>
+          <w:color w:val="1B1B1B"/>
+          <w:spacing w:val="0"/>
+          <w:sz w:val="16"/>
+          <w:szCs w:val="16"/>
+        </w:rPr>
+        <w:t>if (k + j &lt; width) {</w:t>
+      </w:r>
+    </w:p>
+    <w:p>
+      <w:pPr>
+        <w:pStyle w:val="Normal"/>
+        <w:jc w:val="left"/>
+        <w:rPr/>
+      </w:pPr>
+      <w:r>
+        <w:rPr>
+          <w:rFonts w:ascii="FreeMono" w:hAnsi="FreeMono"/>
+          <w:b w:val="false"/>
+          <w:i w:val="false"/>
+          <w:iCs w:val="false"/>
+          <w:caps w:val="false"/>
+          <w:smallCaps w:val="false"/>
+          <w:color w:val="1B1B1B"/>
+          <w:spacing w:val="0"/>
+          <w:sz w:val="16"/>
+          <w:szCs w:val="16"/>
+        </w:rPr>
+        <w:t xml:space="preserve">                    </w:t>
+      </w:r>
+      <w:r>
+        <w:rPr>
+          <w:rFonts w:ascii="FreeMono" w:hAnsi="FreeMono"/>
+          <w:b w:val="false"/>
+          <w:i w:val="false"/>
+          <w:iCs w:val="false"/>
+          <w:caps w:val="false"/>
+          <w:smallCaps w:val="false"/>
+          <w:color w:val="1B1B1B"/>
+          <w:spacing w:val="0"/>
+          <w:sz w:val="16"/>
+          <w:szCs w:val="16"/>
+        </w:rPr>
+        <w:t>out[current] = in[current + j];</w:t>
+      </w:r>
+    </w:p>
+    <w:p>
+      <w:pPr>
+        <w:pStyle w:val="Normal"/>
+        <w:jc w:val="left"/>
+        <w:rPr/>
+      </w:pPr>
+      <w:r>
+        <w:rPr>
+          <w:rFonts w:ascii="FreeMono" w:hAnsi="FreeMono"/>
+          <w:b w:val="false"/>
+          <w:i w:val="false"/>
+          <w:iCs w:val="false"/>
+          <w:caps w:val="false"/>
+          <w:smallCaps w:val="false"/>
+          <w:color w:val="1B1B1B"/>
+          <w:spacing w:val="0"/>
+          <w:sz w:val="16"/>
+          <w:szCs w:val="16"/>
+        </w:rPr>
+        <w:t xml:space="preserve">                </w:t>
+      </w:r>
+      <w:r>
+        <w:rPr>
+          <w:rFonts w:ascii="FreeMono" w:hAnsi="FreeMono"/>
+          <w:b w:val="false"/>
+          <w:i w:val="false"/>
+          <w:iCs w:val="false"/>
+          <w:caps w:val="false"/>
+          <w:smallCaps w:val="false"/>
+          <w:color w:val="1B1B1B"/>
+          <w:spacing w:val="0"/>
+          <w:sz w:val="16"/>
+          <w:szCs w:val="16"/>
+        </w:rPr>
+        <w:t>} else {</w:t>
+      </w:r>
+    </w:p>
+    <w:p>
+      <w:pPr>
+        <w:pStyle w:val="Normal"/>
+        <w:jc w:val="left"/>
+        <w:rPr/>
+      </w:pPr>
+      <w:r>
+        <w:rPr>
+          <w:rFonts w:ascii="FreeMono" w:hAnsi="FreeMono"/>
+          <w:b w:val="false"/>
+          <w:i w:val="false"/>
+          <w:iCs w:val="false"/>
+          <w:caps w:val="false"/>
+          <w:smallCaps w:val="false"/>
+          <w:color w:val="1B1B1B"/>
+          <w:spacing w:val="0"/>
+          <w:sz w:val="16"/>
+          <w:szCs w:val="16"/>
+        </w:rPr>
+        <w:t xml:space="preserve">                    </w:t>
+      </w:r>
+      <w:r>
+        <w:rPr>
+          <w:rFonts w:ascii="FreeMono" w:hAnsi="FreeMono"/>
+          <w:b w:val="false"/>
+          <w:i w:val="false"/>
+          <w:iCs w:val="false"/>
+          <w:caps w:val="false"/>
+          <w:smallCaps w:val="false"/>
+          <w:color w:val="1B1B1B"/>
+          <w:spacing w:val="0"/>
+          <w:sz w:val="16"/>
+          <w:szCs w:val="16"/>
+        </w:rPr>
+        <w:t>out[current] = in[current + j - width];</w:t>
+      </w:r>
+    </w:p>
+    <w:p>
+      <w:pPr>
+        <w:pStyle w:val="Normal"/>
+        <w:jc w:val="left"/>
+        <w:rPr/>
+      </w:pPr>
+      <w:r>
+        <w:rPr>
+          <w:rFonts w:ascii="FreeMono" w:hAnsi="FreeMono"/>
+          <w:b w:val="false"/>
+          <w:i w:val="false"/>
+          <w:iCs w:val="false"/>
+          <w:caps w:val="false"/>
+          <w:smallCaps w:val="false"/>
+          <w:color w:val="1B1B1B"/>
+          <w:spacing w:val="0"/>
+          <w:sz w:val="16"/>
+          <w:szCs w:val="16"/>
+        </w:rPr>
+        <w:t xml:space="preserve">                </w:t>
+      </w:r>
+      <w:r>
+        <w:rPr>
+          <w:rFonts w:ascii="FreeMono" w:hAnsi="FreeMono"/>
+          <w:b w:val="false"/>
+          <w:i w:val="false"/>
+          <w:iCs w:val="false"/>
+          <w:caps w:val="false"/>
+          <w:smallCaps w:val="false"/>
+          <w:color w:val="1B1B1B"/>
+          <w:spacing w:val="0"/>
+          <w:sz w:val="16"/>
+          <w:szCs w:val="16"/>
+        </w:rPr>
+        <w:t>}</w:t>
+      </w:r>
+    </w:p>
+    <w:p>
+      <w:pPr>
+        <w:pStyle w:val="Normal"/>
+        <w:jc w:val="left"/>
+        <w:rPr/>
+      </w:pPr>
+      <w:r>
+        <w:rPr>
+          <w:rFonts w:ascii="FreeMono" w:hAnsi="FreeMono"/>
+          <w:b w:val="false"/>
+          <w:i w:val="false"/>
+          <w:iCs w:val="false"/>
+          <w:caps w:val="false"/>
+          <w:smallCaps w:val="false"/>
+          <w:color w:val="1B1B1B"/>
+          <w:spacing w:val="0"/>
+          <w:sz w:val="16"/>
+          <w:szCs w:val="16"/>
+        </w:rPr>
+        <w:t xml:space="preserve">            </w:t>
+      </w:r>
+      <w:r>
+        <w:rPr>
+          <w:rFonts w:ascii="FreeMono" w:hAnsi="FreeMono"/>
+          <w:b w:val="false"/>
+          <w:i w:val="false"/>
+          <w:iCs w:val="false"/>
+          <w:caps w:val="false"/>
+          <w:smallCaps w:val="false"/>
+          <w:color w:val="1B1B1B"/>
+          <w:spacing w:val="0"/>
+          <w:sz w:val="16"/>
+          <w:szCs w:val="16"/>
+        </w:rPr>
+        <w:t>}</w:t>
+      </w:r>
+    </w:p>
+    <w:p>
+      <w:pPr>
+        <w:pStyle w:val="Normal"/>
+        <w:jc w:val="left"/>
+        <w:rPr/>
+      </w:pPr>
+      <w:r>
+        <w:rPr>
+          <w:rFonts w:ascii="FreeMono" w:hAnsi="FreeMono"/>
+          <w:b w:val="false"/>
+          <w:i w:val="false"/>
+          <w:iCs w:val="false"/>
+          <w:caps w:val="false"/>
+          <w:smallCaps w:val="false"/>
+          <w:color w:val="1B1B1B"/>
+          <w:spacing w:val="0"/>
+          <w:sz w:val="16"/>
+          <w:szCs w:val="16"/>
+        </w:rPr>
+        <w:t xml:space="preserve">        </w:t>
+      </w:r>
+      <w:r>
+        <w:rPr>
+          <w:rFonts w:ascii="FreeMono" w:hAnsi="FreeMono"/>
+          <w:b w:val="false"/>
+          <w:i w:val="false"/>
+          <w:iCs w:val="false"/>
+          <w:caps w:val="false"/>
+          <w:smallCaps w:val="false"/>
+          <w:color w:val="1B1B1B"/>
+          <w:spacing w:val="0"/>
+          <w:sz w:val="16"/>
+          <w:szCs w:val="16"/>
+        </w:rPr>
+        <w:t>}</w:t>
+      </w:r>
+    </w:p>
+    <w:p>
+      <w:pPr>
+        <w:pStyle w:val="Normal"/>
+        <w:jc w:val="left"/>
+        <w:rPr/>
+      </w:pPr>
+      <w:r>
+        <w:rPr>
+          <w:rFonts w:ascii="FreeMono" w:hAnsi="FreeMono"/>
+          <w:b w:val="false"/>
+          <w:i w:val="false"/>
+          <w:iCs w:val="false"/>
+          <w:caps w:val="false"/>
+          <w:smallCaps w:val="false"/>
+          <w:color w:val="1B1B1B"/>
+          <w:spacing w:val="0"/>
+          <w:sz w:val="16"/>
+          <w:szCs w:val="16"/>
+        </w:rPr>
+        <w:t xml:space="preserve">    </w:t>
+      </w:r>
+      <w:r>
+        <w:rPr>
+          <w:rFonts w:ascii="FreeMono" w:hAnsi="FreeMono"/>
+          <w:b w:val="false"/>
+          <w:i w:val="false"/>
+          <w:iCs w:val="false"/>
+          <w:caps w:val="false"/>
+          <w:smallCaps w:val="false"/>
+          <w:color w:val="1B1B1B"/>
+          <w:spacing w:val="0"/>
+          <w:sz w:val="16"/>
+          <w:szCs w:val="16"/>
+        </w:rPr>
+        <w:t>}</w:t>
+      </w:r>
+    </w:p>
+    <w:p>
+      <w:pPr>
+        <w:pStyle w:val="Normal"/>
+        <w:jc w:val="left"/>
+        <w:rPr/>
+      </w:pPr>
+      <w:r>
+        <w:rPr>
+          <w:rFonts w:ascii="FreeMono" w:hAnsi="FreeMono"/>
+          <w:b w:val="false"/>
+          <w:i w:val="false"/>
+          <w:iCs w:val="false"/>
+          <w:caps w:val="false"/>
+          <w:smallCaps w:val="false"/>
+          <w:color w:val="1B1B1B"/>
+          <w:spacing w:val="0"/>
+          <w:sz w:val="16"/>
+          <w:szCs w:val="16"/>
+        </w:rPr>
+        <w:t>}</w:t>
+      </w:r>
+    </w:p>
+    <w:p>
+      <w:pPr>
+        <w:pStyle w:val="Normal"/>
+        <w:jc w:val="left"/>
+        <w:rPr/>
+      </w:pPr>
+      <w:r>
+        <w:rPr>
+          <w:rFonts w:ascii="FreeMono" w:hAnsi="FreeMono"/>
+          <w:b w:val="false"/>
+          <w:i w:val="false"/>
+          <w:iCs w:val="false"/>
+          <w:caps w:val="false"/>
+          <w:smallCaps w:val="false"/>
+          <w:color w:val="1B1B1B"/>
+          <w:spacing w:val="0"/>
+          <w:sz w:val="16"/>
+          <w:szCs w:val="16"/>
+        </w:rPr>
+        <w:t xml:space="preserve">    </w:t>
+      </w:r>
+      <w:r>
+        <w:rPr>
+          <w:rFonts w:ascii="FreeMono" w:hAnsi="FreeMono"/>
+          <w:b w:val="false"/>
+          <w:i w:val="false"/>
+          <w:iCs w:val="false"/>
+          <w:caps w:val="false"/>
+          <w:smallCaps w:val="false"/>
+          <w:color w:val="1B1B1B"/>
+          <w:spacing w:val="0"/>
+          <w:sz w:val="16"/>
+          <w:szCs w:val="16"/>
+        </w:rPr>
+        <w:t>printf("Calculations complete\n");</w:t>
+      </w:r>
+    </w:p>
+    <w:p>
+      <w:pPr>
+        <w:pStyle w:val="Normal"/>
+        <w:jc w:val="left"/>
+        <w:rPr/>
+      </w:pPr>
+      <w:r>
+        <w:rPr>
+          <w:rFonts w:ascii="FreeMono" w:hAnsi="FreeMono"/>
+          <w:b w:val="false"/>
+          <w:i w:val="false"/>
+          <w:iCs w:val="false"/>
+          <w:caps w:val="false"/>
+          <w:smallCaps w:val="false"/>
+          <w:color w:val="1B1B1B"/>
+          <w:spacing w:val="0"/>
+          <w:sz w:val="16"/>
+          <w:szCs w:val="16"/>
+        </w:rPr>
+        <w:t>}</w:t>
+      </w:r>
+    </w:p>
+    <w:p>
+      <w:pPr>
+        <w:pStyle w:val="Normal"/>
+        <w:jc w:val="left"/>
+        <w:rPr/>
+      </w:pPr>
+      <w:r>
+        <w:rPr>
+          <w:b w:val="false"/>
           <w:i w:val="false"/>
           <w:iCs w:val="false"/>
           <w:caps w:val="false"/>
@@ -15231,9 +15199,7 @@
           <w:sz w:val="28"/>
           <w:szCs w:val="28"/>
         </w:rPr>
-      </w:pPr>
-      <w:r>
-        <w:rPr/>
+        <w:t>Таблица 3. Результаты работы программы с использованием OpenMP для 8 потоков с различными уровнями распараллеливания</w:t>
       </w:r>
     </w:p>
     <w:p>
@@ -15255,17 +15221,8 @@
         </w:rPr>
       </w:pPr>
       <w:r>
-        <w:rPr/>
-      </w:r>
-    </w:p>
-    <w:p>
-      <w:pPr>
-        <w:pStyle w:val="Normal"/>
-        <w:jc w:val="left"/>
-        <w:rPr>
-          <w:b w:val="false"/>
-          <w:b w:val="false"/>
-          <w:i w:val="false"/>
+        <w:rPr>
+          <w:b w:val="false"/>
           <w:i w:val="false"/>
           <w:iCs w:val="false"/>
           <w:caps w:val="false"/>
@@ -15275,9 +15232,51 @@
           <w:sz w:val="28"/>
           <w:szCs w:val="28"/>
         </w:rPr>
-      </w:pPr>
-      <w:r>
-        <w:rPr/>
+        <w:drawing>
+          <wp:anchor behindDoc="0" distT="0" distB="0" distL="0" distR="0" simplePos="0" locked="0" layoutInCell="1" allowOverlap="1" relativeHeight="7">
+            <wp:simplePos x="0" y="0"/>
+            <wp:positionH relativeFrom="column">
+              <wp:posOffset>5715</wp:posOffset>
+            </wp:positionH>
+            <wp:positionV relativeFrom="paragraph">
+              <wp:posOffset>179705</wp:posOffset>
+            </wp:positionV>
+            <wp:extent cx="3251835" cy="1626235"/>
+            <wp:effectExtent l="0" t="0" r="0" b="0"/>
+            <wp:wrapSquare wrapText="largest"/>
+            <wp:docPr id="6" name="Object2" descr=""/>
+            <wp:cNvGraphicFramePr>
+              <a:graphicFrameLocks xmlns:a="http://schemas.openxmlformats.org/drawingml/2006/main" noChangeAspect="1"/>
+            </wp:cNvGraphicFramePr>
+            <a:graphic xmlns:a="http://schemas.openxmlformats.org/drawingml/2006/main">
+              <a:graphicData uri="http://schemas.openxmlformats.org/drawingml/2006/picture">
+                <pic:pic xmlns:pic="http://schemas.openxmlformats.org/drawingml/2006/picture">
+                  <pic:nvPicPr>
+                    <pic:cNvPr id="6" name="Object2" descr=""/>
+                    <pic:cNvPicPr>
+                      <a:picLocks noChangeAspect="1" noChangeArrowheads="1"/>
+                    </pic:cNvPicPr>
+                  </pic:nvPicPr>
+                  <pic:blipFill>
+                    <a:blip r:embed="rId7"/>
+                    <a:stretch>
+                      <a:fillRect/>
+                    </a:stretch>
+                  </pic:blipFill>
+                  <pic:spPr bwMode="auto">
+                    <a:xfrm>
+                      <a:off x="0" y="0"/>
+                      <a:ext cx="3251835" cy="1626235"/>
+                    </a:xfrm>
+                    <a:prstGeom prst="rect">
+                      <a:avLst/>
+                    </a:prstGeom>
+                  </pic:spPr>
+                </pic:pic>
+              </a:graphicData>
+            </a:graphic>
+          </wp:anchor>
+        </w:drawing>
       </w:r>
     </w:p>
     <w:p>
@@ -15343,17 +15342,8 @@
         </w:rPr>
       </w:pPr>
       <w:r>
-        <w:rPr/>
-      </w:r>
-    </w:p>
-    <w:p>
-      <w:pPr>
-        <w:pStyle w:val="Normal"/>
-        <w:jc w:val="left"/>
-        <w:rPr>
-          <w:b w:val="false"/>
-          <w:b w:val="false"/>
-          <w:i w:val="false"/>
+        <w:rPr>
+          <w:b w:val="false"/>
           <w:i w:val="false"/>
           <w:iCs w:val="false"/>
           <w:caps w:val="false"/>
@@ -15363,9 +15353,6 @@
           <w:sz w:val="28"/>
           <w:szCs w:val="28"/>
         </w:rPr>
-      </w:pPr>
-      <w:r>
-        <w:rPr/>
       </w:r>
     </w:p>
     <w:p>
@@ -15387,17 +15374,8 @@
         </w:rPr>
       </w:pPr>
       <w:r>
-        <w:rPr/>
-      </w:r>
-    </w:p>
-    <w:p>
-      <w:pPr>
-        <w:pStyle w:val="Normal"/>
-        <w:jc w:val="left"/>
-        <w:rPr>
-          <w:b w:val="false"/>
-          <w:b w:val="false"/>
-          <w:i w:val="false"/>
+        <w:rPr>
+          <w:b w:val="false"/>
           <w:i w:val="false"/>
           <w:iCs w:val="false"/>
           <w:caps w:val="false"/>
@@ -15407,9 +15385,6 @@
           <w:sz w:val="28"/>
           <w:szCs w:val="28"/>
         </w:rPr>
-      </w:pPr>
-      <w:r>
-        <w:rPr/>
       </w:r>
     </w:p>
     <w:p>
@@ -15431,21 +15406,10 @@
         </w:rPr>
       </w:pPr>
       <w:r>
-        <w:rPr/>
-      </w:r>
-    </w:p>
-    <w:p>
-      <w:pPr>
-        <w:pStyle w:val="Normal"/>
-        <w:jc w:val="center"/>
-        <w:rPr/>
-      </w:pPr>
-      <w:r/>
-      <w:r>
-        <w:rPr>
-          <w:b w:val="false"/>
-          <w:i/>
-          <w:iCs/>
+        <w:rPr>
+          <w:b w:val="false"/>
+          <w:i w:val="false"/>
+          <w:iCs w:val="false"/>
           <w:caps w:val="false"/>
           <w:smallCaps w:val="false"/>
           <w:color w:val="1B1B1B"/>
@@ -15453,19 +15417,241 @@
           <w:sz w:val="28"/>
           <w:szCs w:val="28"/>
         </w:rPr>
+      </w:r>
+    </w:p>
+    <w:p>
+      <w:pPr>
+        <w:pStyle w:val="Normal"/>
+        <w:jc w:val="left"/>
+        <w:rPr>
+          <w:b w:val="false"/>
+          <w:b w:val="false"/>
+          <w:i w:val="false"/>
+          <w:i w:val="false"/>
+          <w:iCs w:val="false"/>
+          <w:caps w:val="false"/>
+          <w:smallCaps w:val="false"/>
+          <w:color w:val="1B1B1B"/>
+          <w:spacing w:val="0"/>
+          <w:sz w:val="28"/>
+          <w:szCs w:val="28"/>
+        </w:rPr>
+      </w:pPr>
+      <w:r>
+        <w:rPr>
+          <w:b w:val="false"/>
+          <w:i w:val="false"/>
+          <w:iCs w:val="false"/>
+          <w:caps w:val="false"/>
+          <w:smallCaps w:val="false"/>
+          <w:color w:val="1B1B1B"/>
+          <w:spacing w:val="0"/>
+          <w:sz w:val="28"/>
+          <w:szCs w:val="28"/>
+        </w:rPr>
+      </w:r>
+    </w:p>
+    <w:p>
+      <w:pPr>
+        <w:pStyle w:val="Normal"/>
+        <w:jc w:val="left"/>
+        <w:rPr>
+          <w:b w:val="false"/>
+          <w:b w:val="false"/>
+          <w:i w:val="false"/>
+          <w:i w:val="false"/>
+          <w:iCs w:val="false"/>
+          <w:caps w:val="false"/>
+          <w:smallCaps w:val="false"/>
+          <w:color w:val="1B1B1B"/>
+          <w:spacing w:val="0"/>
+          <w:sz w:val="28"/>
+          <w:szCs w:val="28"/>
+        </w:rPr>
+      </w:pPr>
+      <w:r>
+        <w:rPr>
+          <w:b w:val="false"/>
+          <w:i w:val="false"/>
+          <w:iCs w:val="false"/>
+          <w:caps w:val="false"/>
+          <w:smallCaps w:val="false"/>
+          <w:color w:val="1B1B1B"/>
+          <w:spacing w:val="0"/>
+          <w:sz w:val="28"/>
+          <w:szCs w:val="28"/>
+        </w:rPr>
+      </w:r>
+    </w:p>
+    <w:p>
+      <w:pPr>
+        <w:pStyle w:val="Normal"/>
+        <w:jc w:val="left"/>
+        <w:rPr>
+          <w:b w:val="false"/>
+          <w:b w:val="false"/>
+          <w:i w:val="false"/>
+          <w:i w:val="false"/>
+          <w:iCs w:val="false"/>
+          <w:caps w:val="false"/>
+          <w:smallCaps w:val="false"/>
+          <w:color w:val="1B1B1B"/>
+          <w:spacing w:val="0"/>
+          <w:sz w:val="28"/>
+          <w:szCs w:val="28"/>
+        </w:rPr>
+      </w:pPr>
+      <w:r>
+        <w:rPr>
+          <w:b w:val="false"/>
+          <w:i w:val="false"/>
+          <w:iCs w:val="false"/>
+          <w:caps w:val="false"/>
+          <w:smallCaps w:val="false"/>
+          <w:color w:val="1B1B1B"/>
+          <w:spacing w:val="0"/>
+          <w:sz w:val="28"/>
+          <w:szCs w:val="28"/>
+        </w:rPr>
+      </w:r>
+    </w:p>
+    <w:p>
+      <w:pPr>
+        <w:pStyle w:val="Normal"/>
+        <w:jc w:val="left"/>
+        <w:rPr>
+          <w:b w:val="false"/>
+          <w:b w:val="false"/>
+          <w:i w:val="false"/>
+          <w:i w:val="false"/>
+          <w:iCs w:val="false"/>
+          <w:caps w:val="false"/>
+          <w:smallCaps w:val="false"/>
+          <w:color w:val="1B1B1B"/>
+          <w:spacing w:val="0"/>
+          <w:sz w:val="28"/>
+          <w:szCs w:val="28"/>
+        </w:rPr>
+      </w:pPr>
+      <w:r>
+        <w:rPr>
+          <w:b w:val="false"/>
+          <w:i w:val="false"/>
+          <w:iCs w:val="false"/>
+          <w:caps w:val="false"/>
+          <w:smallCaps w:val="false"/>
+          <w:color w:val="1B1B1B"/>
+          <w:spacing w:val="0"/>
+          <w:sz w:val="28"/>
+          <w:szCs w:val="28"/>
+        </w:rPr>
+      </w:r>
+    </w:p>
+    <w:p>
+      <w:pPr>
+        <w:pStyle w:val="Normal"/>
+        <w:jc w:val="left"/>
+        <w:rPr>
+          <w:b w:val="false"/>
+          <w:b w:val="false"/>
+          <w:i w:val="false"/>
+          <w:i w:val="false"/>
+          <w:iCs w:val="false"/>
+          <w:caps w:val="false"/>
+          <w:smallCaps w:val="false"/>
+          <w:color w:val="1B1B1B"/>
+          <w:spacing w:val="0"/>
+          <w:sz w:val="28"/>
+          <w:szCs w:val="28"/>
+        </w:rPr>
+      </w:pPr>
+      <w:r>
+        <w:rPr>
+          <w:b w:val="false"/>
+          <w:i w:val="false"/>
+          <w:iCs w:val="false"/>
+          <w:caps w:val="false"/>
+          <w:smallCaps w:val="false"/>
+          <w:color w:val="1B1B1B"/>
+          <w:spacing w:val="0"/>
+          <w:sz w:val="28"/>
+          <w:szCs w:val="28"/>
+        </w:rPr>
+      </w:r>
+    </w:p>
+    <w:p>
+      <w:pPr>
+        <w:pStyle w:val="Normal"/>
+        <w:jc w:val="left"/>
+        <w:rPr>
+          <w:b w:val="false"/>
+          <w:b w:val="false"/>
+          <w:i w:val="false"/>
+          <w:i w:val="false"/>
+          <w:iCs w:val="false"/>
+          <w:caps w:val="false"/>
+          <w:smallCaps w:val="false"/>
+          <w:color w:val="1B1B1B"/>
+          <w:spacing w:val="0"/>
+          <w:sz w:val="28"/>
+          <w:szCs w:val="28"/>
+        </w:rPr>
+      </w:pPr>
+      <w:r>
+        <w:rPr>
+          <w:b w:val="false"/>
+          <w:i w:val="false"/>
+          <w:iCs w:val="false"/>
+          <w:caps w:val="false"/>
+          <w:smallCaps w:val="false"/>
+          <w:color w:val="1B1B1B"/>
+          <w:spacing w:val="0"/>
+          <w:sz w:val="28"/>
+          <w:szCs w:val="28"/>
+        </w:rPr>
+      </w:r>
+    </w:p>
+    <w:p>
+      <w:pPr>
+        <w:pStyle w:val="Normal"/>
+        <w:jc w:val="center"/>
+        <w:rPr/>
+      </w:pPr>
+      <w:r>
+        <w:rPr/>
         <w:drawing>
           <wp:inline distT="0" distB="0" distL="0" distR="0">
             <wp:extent cx="5760085" cy="3239770"/>
             <wp:effectExtent l="0" t="0" r="0" b="0"/>
-            <wp:docPr id="6" name="Object3"/>
+            <wp:docPr id="7" name=""/>
             <wp:cNvGraphicFramePr/>
             <a:graphic xmlns:a="http://schemas.openxmlformats.org/drawingml/2006/main">
               <a:graphicData uri="http://schemas.openxmlformats.org/drawingml/2006/chart">
-                <c:chart xmlns:c="http://schemas.openxmlformats.org/drawingml/2006/chart" xmlns:r="http://schemas.openxmlformats.org/officeDocument/2006/relationships" r:id="rId9"/>
+                <c:chart xmlns:c="http://schemas.openxmlformats.org/drawingml/2006/chart" xmlns:r="http://schemas.openxmlformats.org/officeDocument/2006/relationships" r:id="rId8"/>
               </a:graphicData>
             </a:graphic>
           </wp:inline>
         </w:drawing>
+      </w:r>
+    </w:p>
+    <w:p>
+      <w:pPr>
+        <w:pStyle w:val="Normal"/>
+        <w:jc w:val="center"/>
+        <w:rPr/>
+      </w:pPr>
+      <w:r>
+        <w:rPr>
+          <w:b w:val="false"/>
+          <w:i/>
+          <w:iCs/>
+          <w:caps w:val="false"/>
+          <w:smallCaps w:val="false"/>
+          <w:color w:val="1B1B1B"/>
+          <w:spacing w:val="0"/>
+          <w:sz w:val="28"/>
+          <w:szCs w:val="28"/>
+        </w:rPr>
         <w:t>Рисунок 4 – График зависимости для варианта программы с  использованием OpenMP  для 8 потоков с различными уровнями распараллеливания</w:t>
       </w:r>
     </w:p>
@@ -15488,21 +15674,24 @@
         </w:rPr>
       </w:pPr>
       <w:r>
-        <w:rPr/>
-      </w:r>
-    </w:p>
-    <w:p>
-      <w:pPr>
-        <w:pStyle w:val="Normal"/>
-        <w:jc w:val="left"/>
-        <w:rPr>
-          <w:b w:val="false"/>
-          <w:b w:val="false"/>
-          <w:bCs w:val="false"/>
-          <w:i w:val="false"/>
-          <w:i w:val="false"/>
-          <w:iCs w:val="false"/>
-        </w:rPr>
+        <w:rPr>
+          <w:b w:val="false"/>
+          <w:i/>
+          <w:iCs/>
+          <w:caps w:val="false"/>
+          <w:smallCaps w:val="false"/>
+          <w:color w:val="1B1B1B"/>
+          <w:spacing w:val="0"/>
+          <w:sz w:val="28"/>
+          <w:szCs w:val="28"/>
+        </w:rPr>
+      </w:r>
+    </w:p>
+    <w:p>
+      <w:pPr>
+        <w:pStyle w:val="Normal"/>
+        <w:jc w:val="left"/>
+        <w:rPr/>
       </w:pPr>
       <w:r>
         <w:rPr>
@@ -15554,7 +15743,7 @@
     <w:qFormat/>
     <w:pPr>
       <w:widowControl/>
-      <w:overflowPunct w:val="false"/>
+      <w:overflowPunct w:val="true"/>
       <w:bidi w:val="0"/>
       <w:jc w:val="left"/>
     </w:pPr>
@@ -15851,11 +16040,11 @@
           </c:spPr>
         </c:hiLowLines>
         <c:marker val="1"/>
-        <c:axId val="4117329"/>
-        <c:axId val="5179942"/>
+        <c:axId val="85875545"/>
+        <c:axId val="27364171"/>
       </c:lineChart>
       <c:catAx>
-        <c:axId val="4117329"/>
+        <c:axId val="85875545"/>
         <c:scaling>
           <c:orientation val="minMax"/>
         </c:scaling>
@@ -15920,14 +16109,14 @@
             </a:pPr>
           </a:p>
         </c:txPr>
-        <c:crossAx val="5179942"/>
+        <c:crossAx val="27364171"/>
         <c:crosses val="autoZero"/>
         <c:auto val="1"/>
         <c:lblAlgn val="ctr"/>
         <c:lblOffset val="100"/>
       </c:catAx>
       <c:valAx>
-        <c:axId val="5179942"/>
+        <c:axId val="27364171"/>
         <c:scaling>
           <c:orientation val="minMax"/>
         </c:scaling>
@@ -16001,7 +16190,7 @@
             </a:pPr>
           </a:p>
         </c:txPr>
-        <c:crossAx val="4117329"/>
+        <c:crossAx val="85875545"/>
         <c:crosses val="autoZero"/>
         <c:crossBetween val="midCat"/>
       </c:valAx>
@@ -16782,11 +16971,11 @@
           </c:spPr>
         </c:hiLowLines>
         <c:marker val="1"/>
-        <c:axId val="63244266"/>
-        <c:axId val="52532071"/>
+        <c:axId val="73043161"/>
+        <c:axId val="16730065"/>
       </c:lineChart>
       <c:catAx>
-        <c:axId val="63244266"/>
+        <c:axId val="73043161"/>
         <c:scaling>
           <c:orientation val="minMax"/>
         </c:scaling>
@@ -16851,14 +17040,14 @@
             </a:pPr>
           </a:p>
         </c:txPr>
-        <c:crossAx val="52532071"/>
+        <c:crossAx val="16730065"/>
         <c:crosses val="autoZero"/>
         <c:auto val="1"/>
         <c:lblAlgn val="ctr"/>
         <c:lblOffset val="100"/>
       </c:catAx>
       <c:valAx>
-        <c:axId val="52532071"/>
+        <c:axId val="16730065"/>
         <c:scaling>
           <c:orientation val="minMax"/>
         </c:scaling>
@@ -16932,7 +17121,7 @@
             </a:pPr>
           </a:p>
         </c:txPr>
-        <c:crossAx val="63244266"/>
+        <c:crossAx val="73043161"/>
         <c:crosses val="autoZero"/>
         <c:crossBetween val="midCat"/>
       </c:valAx>
@@ -16996,11 +17185,17 @@
           <a:p>
             <a:pPr>
               <a:defRPr b="0" sz="1300" spc="-1" strike="noStrike">
+                <a:solidFill>
+                  <a:srgbClr val="000000"/>
+                </a:solidFill>
                 <a:latin typeface="Arial"/>
               </a:defRPr>
             </a:pPr>
             <a:r>
               <a:rPr b="0" sz="1300" spc="-1" strike="noStrike">
+                <a:solidFill>
+                  <a:srgbClr val="000000"/>
+                </a:solidFill>
                 <a:latin typeface="Arial"/>
               </a:rPr>
               <a:t>Зависимость времени выполнения от количества данных</a:t>
@@ -17057,6 +17252,7 @@
           </c:marker>
           <c:dLbls>
             <c:numFmt formatCode="General" sourceLinked="1"/>
+            <c:dLblPos val="r"/>
             <c:showLegendKey val="0"/>
             <c:showVal val="0"/>
             <c:showCatName val="0"/>
@@ -17173,6 +17369,7 @@
           </c:marker>
           <c:dLbls>
             <c:numFmt formatCode="General" sourceLinked="1"/>
+            <c:dLblPos val="r"/>
             <c:showLegendKey val="0"/>
             <c:showVal val="0"/>
             <c:showCatName val="0"/>
@@ -17289,6 +17486,7 @@
           </c:marker>
           <c:dLbls>
             <c:numFmt formatCode="General" sourceLinked="1"/>
+            <c:dLblPos val="r"/>
             <c:showLegendKey val="0"/>
             <c:showVal val="0"/>
             <c:showCatName val="0"/>
@@ -17377,11 +17575,11 @@
           </c:spPr>
         </c:hiLowLines>
         <c:marker val="1"/>
-        <c:axId val="48779993"/>
-        <c:axId val="5094376"/>
+        <c:axId val="52814328"/>
+        <c:axId val="8979454"/>
       </c:lineChart>
       <c:catAx>
-        <c:axId val="48779993"/>
+        <c:axId val="52814328"/>
         <c:scaling>
           <c:orientation val="minMax"/>
         </c:scaling>
@@ -17395,11 +17593,17 @@
               <a:p>
                 <a:pPr>
                   <a:defRPr b="0" sz="900" spc="-1" strike="noStrike">
+                    <a:solidFill>
+                      <a:srgbClr val="000000"/>
+                    </a:solidFill>
                     <a:latin typeface="Arial"/>
                   </a:defRPr>
                 </a:pPr>
                 <a:r>
                   <a:rPr b="0" sz="900" spc="-1" strike="noStrike">
+                    <a:solidFill>
+                      <a:srgbClr val="000000"/>
+                    </a:solidFill>
                     <a:latin typeface="Arial"/>
                   </a:rPr>
                   <a:t>Количество данных, Мб</a:t>
@@ -17415,7 +17619,7 @@
             </a:ln>
           </c:spPr>
         </c:title>
-        <c:numFmt formatCode="General" sourceLinked="0"/>
+        <c:numFmt formatCode="MM/DD/YYYY" sourceLinked="1"/>
         <c:majorTickMark val="out"/>
         <c:minorTickMark val="none"/>
         <c:tickLblPos val="nextTo"/>
@@ -17432,19 +17636,22 @@
           <a:p>
             <a:pPr>
               <a:defRPr b="0" sz="1000" spc="-1" strike="noStrike">
+                <a:solidFill>
+                  <a:srgbClr val="000000"/>
+                </a:solidFill>
                 <a:latin typeface="Arial"/>
               </a:defRPr>
             </a:pPr>
           </a:p>
         </c:txPr>
-        <c:crossAx val="5094376"/>
+        <c:crossAx val="8979454"/>
         <c:crosses val="autoZero"/>
         <c:auto val="1"/>
         <c:lblAlgn val="ctr"/>
         <c:lblOffset val="100"/>
       </c:catAx>
       <c:valAx>
-        <c:axId val="5094376"/>
+        <c:axId val="8979454"/>
         <c:scaling>
           <c:orientation val="minMax"/>
         </c:scaling>
@@ -17467,11 +17674,17 @@
               <a:p>
                 <a:pPr>
                   <a:defRPr b="0" sz="900" spc="-1" strike="noStrike">
+                    <a:solidFill>
+                      <a:srgbClr val="000000"/>
+                    </a:solidFill>
                     <a:latin typeface="Arial"/>
                   </a:defRPr>
                 </a:pPr>
                 <a:r>
                   <a:rPr b="0" sz="900" spc="-1" strike="noStrike">
+                    <a:solidFill>
+                      <a:srgbClr val="000000"/>
+                    </a:solidFill>
                     <a:latin typeface="Arial"/>
                   </a:rPr>
                   <a:t>Время выполнения, с</a:t>
@@ -17504,12 +17717,15 @@
           <a:p>
             <a:pPr>
               <a:defRPr b="0" sz="1000" spc="-1" strike="noStrike">
+                <a:solidFill>
+                  <a:srgbClr val="000000"/>
+                </a:solidFill>
                 <a:latin typeface="Arial"/>
               </a:defRPr>
             </a:pPr>
           </a:p>
         </c:txPr>
-        <c:crossAx val="48779993"/>
+        <c:crossAx val="52814328"/>
         <c:crosses val="autoZero"/>
         <c:crossBetween val="midCat"/>
       </c:valAx>
@@ -17537,6 +17753,9 @@
         <a:p>
           <a:pPr>
             <a:defRPr b="0" sz="1000" spc="-1" strike="noStrike">
+              <a:solidFill>
+                <a:srgbClr val="000000"/>
+              </a:solidFill>
               <a:latin typeface="Arial"/>
             </a:defRPr>
           </a:pPr>

</xml_diff>